<commit_message>
Fix labels in template
</commit_message>
<xml_diff>
--- a/App/Templates/quotation_form.docx
+++ b/App/Templates/quotation_form.docx
@@ -130,18 +130,29 @@
           <w:rtl/>
           <w:lang w:eastAsia="ar-SA"/>
         </w:rPr>
-        <w:t xml:space="preserve">       {</w:t>
-      </w:r>
-      <w:r>
-        <w:rPr>
-          <w:rFonts w:ascii="Times New Roman" w:eastAsia="Times New Roman" w:hAnsi="Times New Roman" w:cs="Traditional Arabic"/>
-          <w:color w:val="000000"/>
-          <w:szCs w:val="26"/>
-          <w:rtl/>
+        <w:tab/>
+      </w:r>
+      <w:r>
+        <w:rPr>
+          <w:rFonts w:ascii="Times New Roman" w:eastAsia="Times New Roman" w:hAnsi="Times New Roman" w:cs="Traditional Arabic"/>
+          <w:color w:val="000000"/>
+          <w:szCs w:val="26"/>
+          <w:rtl/>
+          <w:lang w:eastAsia="ar-SA"/>
+        </w:rPr>
+        <w:t>{</w:t>
+      </w:r>
+      <w:proofErr w:type="spellStart"/>
+      <w:r>
+        <w:rPr>
+          <w:rFonts w:ascii="Times New Roman" w:eastAsia="Times New Roman" w:hAnsi="Times New Roman" w:cs="Traditional Arabic"/>
+          <w:color w:val="000000"/>
+          <w:szCs w:val="26"/>
           <w:lang w:eastAsia="ar-SA"/>
         </w:rPr>
         <w:t>history_instrument</w:t>
       </w:r>
+      <w:proofErr w:type="spellEnd"/>
       <w:r>
         <w:rPr>
           <w:rFonts w:ascii="Times New Roman" w:eastAsia="Times New Roman" w:hAnsi="Times New Roman" w:cs="Traditional Arabic"/>
@@ -151,16 +162,6 @@
           <w:lang w:eastAsia="ar-SA"/>
         </w:rPr>
         <w:t>}</w:t>
-      </w:r>
-      <w:r>
-        <w:rPr>
-          <w:rFonts w:ascii="Times New Roman" w:eastAsia="Times New Roman" w:hAnsi="Times New Roman" w:cs="Traditional Arabic"/>
-          <w:color w:val="000000"/>
-          <w:szCs w:val="26"/>
-          <w:rtl/>
-          <w:lang w:eastAsia="ar-SA"/>
-        </w:rPr>
-        <w:tab/>
       </w:r>
       <w:r>
         <w:rPr>
@@ -216,27 +217,26 @@
           <w:rFonts w:ascii="Times New Roman" w:eastAsia="Times New Roman" w:hAnsi="Times New Roman" w:cs="Traditional Arabic"/>
           <w:color w:val="000000"/>
           <w:szCs w:val="26"/>
-          <w:rtl/>
           <w:lang w:eastAsia="ar-SA"/>
         </w:rPr>
         <w:t>{</w:t>
       </w:r>
-      <w:r>
-        <w:rPr>
-          <w:rFonts w:ascii="Times New Roman" w:eastAsia="Times New Roman" w:hAnsi="Times New Roman" w:cs="Traditional Arabic"/>
-          <w:color w:val="000000"/>
-          <w:szCs w:val="26"/>
-          <w:rtl/>
+      <w:proofErr w:type="spellStart"/>
+      <w:r>
+        <w:rPr>
+          <w:rFonts w:ascii="Times New Roman" w:eastAsia="Times New Roman" w:hAnsi="Times New Roman" w:cs="Traditional Arabic"/>
+          <w:color w:val="000000"/>
+          <w:szCs w:val="26"/>
           <w:lang w:eastAsia="ar-SA"/>
         </w:rPr>
         <w:t>name_customer</w:t>
       </w:r>
-      <w:r>
-        <w:rPr>
-          <w:rFonts w:ascii="Times New Roman" w:eastAsia="Times New Roman" w:hAnsi="Times New Roman" w:cs="Traditional Arabic"/>
-          <w:color w:val="000000"/>
-          <w:szCs w:val="26"/>
-          <w:rtl/>
+      <w:proofErr w:type="spellEnd"/>
+      <w:r>
+        <w:rPr>
+          <w:rFonts w:ascii="Times New Roman" w:eastAsia="Times New Roman" w:hAnsi="Times New Roman" w:cs="Traditional Arabic"/>
+          <w:color w:val="000000"/>
+          <w:szCs w:val="26"/>
           <w:lang w:eastAsia="ar-SA"/>
         </w:rPr>
         <w:t>}</w:t>
@@ -277,10 +277,29 @@
           <w:rFonts w:ascii="Times New Roman" w:eastAsia="Times New Roman" w:hAnsi="Times New Roman" w:cs="Traditional Arabic"/>
           <w:color w:val="000000"/>
           <w:szCs w:val="26"/>
-          <w:rtl/>
-          <w:lang w:eastAsia="ar-SA"/>
-        </w:rPr>
-        <w:t>{customer_number}</w:t>
+          <w:lang w:eastAsia="ar-SA"/>
+        </w:rPr>
+        <w:t>{</w:t>
+      </w:r>
+      <w:proofErr w:type="spellStart"/>
+      <w:r>
+        <w:rPr>
+          <w:rFonts w:ascii="Times New Roman" w:eastAsia="Times New Roman" w:hAnsi="Times New Roman" w:cs="Traditional Arabic"/>
+          <w:color w:val="000000"/>
+          <w:szCs w:val="26"/>
+          <w:lang w:eastAsia="ar-SA"/>
+        </w:rPr>
+        <w:t>customer_number</w:t>
+      </w:r>
+      <w:proofErr w:type="spellEnd"/>
+      <w:r>
+        <w:rPr>
+          <w:rFonts w:ascii="Times New Roman" w:eastAsia="Times New Roman" w:hAnsi="Times New Roman" w:cs="Traditional Arabic"/>
+          <w:color w:val="000000"/>
+          <w:szCs w:val="26"/>
+          <w:lang w:eastAsia="ar-SA"/>
+        </w:rPr>
+        <w:t>}</w:t>
       </w:r>
       <w:r>
         <w:rPr>
@@ -443,16 +462,15 @@
       <w:tblPr>
         <w:bidiVisual/>
         <w:tblW w:w="5000" w:type="pct"/>
-        <w:tblLayout w:type="fixed"/>
         <w:tblLook w:val="04A0" w:firstRow="1" w:lastRow="0" w:firstColumn="1" w:lastColumn="0" w:noHBand="0" w:noVBand="1"/>
       </w:tblPr>
       <w:tblGrid>
-        <w:gridCol w:w="1059"/>
+        <w:gridCol w:w="1060"/>
         <w:gridCol w:w="1710"/>
         <w:gridCol w:w="1264"/>
-        <w:gridCol w:w="2197"/>
-        <w:gridCol w:w="1253"/>
-        <w:gridCol w:w="2093"/>
+        <w:gridCol w:w="2196"/>
+        <w:gridCol w:w="1211"/>
+        <w:gridCol w:w="2135"/>
       </w:tblGrid>
       <w:tr>
         <w:trPr>
@@ -460,7 +478,7 @@
         </w:trPr>
         <w:tc>
           <w:tcPr>
-            <w:tcW w:w="553" w:type="pct"/>
+            <w:tcW w:w="698" w:type="pct"/>
             <w:tcBorders>
               <w:top w:val="single" w:sz="4" w:space="0" w:color="auto"/>
               <w:left w:val="single" w:sz="4" w:space="0" w:color="auto"/>
@@ -497,7 +515,7 @@
         </w:tc>
         <w:tc>
           <w:tcPr>
-            <w:tcW w:w="893" w:type="pct"/>
+            <w:tcW w:w="699" w:type="pct"/>
             <w:tcBorders>
               <w:top w:val="single" w:sz="4" w:space="0" w:color="auto"/>
               <w:left w:val="single" w:sz="4" w:space="0" w:color="auto"/>
@@ -562,7 +580,7 @@
         </w:tc>
         <w:tc>
           <w:tcPr>
-            <w:tcW w:w="660" w:type="pct"/>
+            <w:tcW w:w="765" w:type="pct"/>
             <w:tcBorders>
               <w:top w:val="single" w:sz="4" w:space="0" w:color="auto"/>
               <w:left w:val="single" w:sz="4" w:space="0" w:color="auto"/>
@@ -599,7 +617,7 @@
         </w:tc>
         <w:tc>
           <w:tcPr>
-            <w:tcW w:w="1147" w:type="pct"/>
+            <w:tcW w:w="914" w:type="pct"/>
             <w:tcBorders>
               <w:top w:val="single" w:sz="4" w:space="0" w:color="auto"/>
               <w:left w:val="single" w:sz="4" w:space="0" w:color="auto"/>
@@ -664,7 +682,7 @@
         </w:tc>
         <w:tc>
           <w:tcPr>
-            <w:tcW w:w="654" w:type="pct"/>
+            <w:tcW w:w="674" w:type="pct"/>
             <w:tcBorders>
               <w:top w:val="single" w:sz="4" w:space="0" w:color="auto"/>
               <w:left w:val="single" w:sz="4" w:space="0" w:color="auto"/>
@@ -701,7 +719,7 @@
         </w:tc>
         <w:tc>
           <w:tcPr>
-            <w:tcW w:w="1093" w:type="pct"/>
+            <w:tcW w:w="1250" w:type="pct"/>
             <w:tcBorders>
               <w:top w:val="single" w:sz="4" w:space="0" w:color="auto"/>
               <w:left w:val="single" w:sz="4" w:space="0" w:color="auto"/>
@@ -733,6 +751,706 @@
                 <w:lang w:eastAsia="ar-SA"/>
               </w:rPr>
               <w:t> </w:t>
+            </w:r>
+          </w:p>
+        </w:tc>
+      </w:tr>
+      <w:tr>
+        <w:trPr>
+          <w:trHeight w:val="300"/>
+        </w:trPr>
+        <w:tc>
+          <w:tcPr>
+            <w:tcW w:w="698" w:type="pct"/>
+            <w:tcBorders>
+              <w:top w:val="nil"/>
+              <w:left w:val="single" w:sz="4" w:space="0" w:color="auto"/>
+              <w:bottom w:val="single" w:sz="4" w:space="0" w:color="auto"/>
+              <w:right w:val="single" w:sz="4" w:space="0" w:color="auto"/>
+            </w:tcBorders>
+            <w:shd w:val="clear" w:color="auto" w:fill="002060"/>
+            <w:noWrap/>
+            <w:vAlign w:val="bottom"/>
+            <w:hideMark/>
+          </w:tcPr>
+          <w:p>
+            <w:pPr>
+              <w:bidi/>
+              <w:spacing w:after="0" w:line="240" w:lineRule="auto"/>
+              <w:rPr>
+                <w:rFonts w:ascii="Times New Roman" w:eastAsia="Times New Roman" w:hAnsi="Times New Roman" w:cs="Traditional Arabic"/>
+                <w:color w:val="FFFFFF" w:themeColor="background1"/>
+                <w:szCs w:val="26"/>
+                <w:lang w:eastAsia="ar-SA"/>
+              </w:rPr>
+            </w:pPr>
+            <w:r>
+              <w:rPr>
+                <w:rFonts w:ascii="Times New Roman" w:eastAsia="Times New Roman" w:hAnsi="Times New Roman" w:cs="Traditional Arabic"/>
+                <w:color w:val="FFFFFF" w:themeColor="background1"/>
+                <w:szCs w:val="26"/>
+                <w:rtl/>
+                <w:lang w:eastAsia="ar-SA"/>
+              </w:rPr>
+              <w:t>أرض رقم</w:t>
+            </w:r>
+          </w:p>
+        </w:tc>
+        <w:tc>
+          <w:tcPr>
+            <w:tcW w:w="699" w:type="pct"/>
+            <w:tcBorders>
+              <w:top w:val="nil"/>
+              <w:left w:val="single" w:sz="4" w:space="0" w:color="auto"/>
+              <w:bottom w:val="single" w:sz="4" w:space="0" w:color="auto"/>
+              <w:right w:val="single" w:sz="4" w:space="0" w:color="auto"/>
+            </w:tcBorders>
+            <w:shd w:val="clear" w:color="auto" w:fill="auto"/>
+            <w:noWrap/>
+            <w:vAlign w:val="bottom"/>
+            <w:hideMark/>
+          </w:tcPr>
+          <w:p>
+            <w:pPr>
+              <w:spacing w:after="0" w:line="240" w:lineRule="auto"/>
+              <w:rPr>
+                <w:rFonts w:ascii="Times New Roman" w:eastAsia="Times New Roman" w:hAnsi="Times New Roman" w:cs="Traditional Arabic"/>
+                <w:color w:val="000000"/>
+                <w:szCs w:val="26"/>
+                <w:rtl/>
+                <w:lang w:eastAsia="ar-SA"/>
+              </w:rPr>
+            </w:pPr>
+            <w:r>
+              <w:rPr>
+                <w:rFonts w:ascii="Times New Roman" w:eastAsia="Times New Roman" w:hAnsi="Times New Roman" w:cs="Traditional Arabic"/>
+                <w:color w:val="000000"/>
+                <w:szCs w:val="26"/>
+                <w:lang w:eastAsia="ar-SA"/>
+              </w:rPr>
+              <w:t> </w:t>
+            </w:r>
+            <w:r>
+              <w:rPr>
+                <w:rFonts w:ascii="Times New Roman" w:eastAsia="Times New Roman" w:hAnsi="Times New Roman" w:cs="Traditional Arabic"/>
+                <w:color w:val="000000"/>
+                <w:szCs w:val="26"/>
+                <w:lang w:eastAsia="ar-SA"/>
+              </w:rPr>
+              <w:t>{</w:t>
+            </w:r>
+            <w:proofErr w:type="spellStart"/>
+            <w:r>
+              <w:rPr>
+                <w:rFonts w:ascii="Times New Roman" w:eastAsia="Times New Roman" w:hAnsi="Times New Roman" w:cs="Traditional Arabic"/>
+                <w:color w:val="000000"/>
+                <w:szCs w:val="26"/>
+                <w:lang w:eastAsia="ar-SA"/>
+              </w:rPr>
+              <w:t>land_number</w:t>
+            </w:r>
+            <w:proofErr w:type="spellEnd"/>
+            <w:r>
+              <w:rPr>
+                <w:rFonts w:ascii="Times New Roman" w:eastAsia="Times New Roman" w:hAnsi="Times New Roman" w:cs="Traditional Arabic"/>
+                <w:color w:val="000000"/>
+                <w:szCs w:val="26"/>
+                <w:lang w:eastAsia="ar-SA"/>
+              </w:rPr>
+              <w:t>}</w:t>
+            </w:r>
+          </w:p>
+        </w:tc>
+        <w:tc>
+          <w:tcPr>
+            <w:tcW w:w="765" w:type="pct"/>
+            <w:tcBorders>
+              <w:top w:val="nil"/>
+              <w:left w:val="single" w:sz="4" w:space="0" w:color="auto"/>
+              <w:bottom w:val="single" w:sz="4" w:space="0" w:color="auto"/>
+              <w:right w:val="single" w:sz="4" w:space="0" w:color="auto"/>
+            </w:tcBorders>
+            <w:shd w:val="clear" w:color="auto" w:fill="002060"/>
+            <w:noWrap/>
+            <w:vAlign w:val="bottom"/>
+            <w:hideMark/>
+          </w:tcPr>
+          <w:p>
+            <w:pPr>
+              <w:bidi/>
+              <w:spacing w:after="0" w:line="240" w:lineRule="auto"/>
+              <w:rPr>
+                <w:rFonts w:ascii="Times New Roman" w:eastAsia="Times New Roman" w:hAnsi="Times New Roman" w:cs="Traditional Arabic"/>
+                <w:color w:val="FFFFFF" w:themeColor="background1"/>
+                <w:szCs w:val="26"/>
+                <w:lang w:eastAsia="ar-SA"/>
+              </w:rPr>
+            </w:pPr>
+            <w:r>
+              <w:rPr>
+                <w:rFonts w:ascii="Times New Roman" w:eastAsia="Times New Roman" w:hAnsi="Times New Roman" w:cs="Traditional Arabic"/>
+                <w:color w:val="FFFFFF" w:themeColor="background1"/>
+                <w:szCs w:val="26"/>
+                <w:rtl/>
+                <w:lang w:eastAsia="ar-SA"/>
+              </w:rPr>
+              <w:t>الصك رقم</w:t>
+            </w:r>
+          </w:p>
+        </w:tc>
+        <w:tc>
+          <w:tcPr>
+            <w:tcW w:w="914" w:type="pct"/>
+            <w:tcBorders>
+              <w:top w:val="nil"/>
+              <w:left w:val="single" w:sz="4" w:space="0" w:color="auto"/>
+              <w:bottom w:val="single" w:sz="4" w:space="0" w:color="auto"/>
+              <w:right w:val="single" w:sz="4" w:space="0" w:color="auto"/>
+            </w:tcBorders>
+            <w:shd w:val="clear" w:color="auto" w:fill="auto"/>
+            <w:noWrap/>
+            <w:vAlign w:val="bottom"/>
+            <w:hideMark/>
+          </w:tcPr>
+          <w:p>
+            <w:pPr>
+              <w:spacing w:after="0" w:line="240" w:lineRule="auto"/>
+              <w:rPr>
+                <w:rFonts w:ascii="Times New Roman" w:eastAsia="Times New Roman" w:hAnsi="Times New Roman" w:cs="Traditional Arabic"/>
+                <w:color w:val="000000"/>
+                <w:szCs w:val="26"/>
+                <w:rtl/>
+                <w:lang w:eastAsia="ar-SA"/>
+              </w:rPr>
+            </w:pPr>
+            <w:r>
+              <w:rPr>
+                <w:rFonts w:ascii="Times New Roman" w:eastAsia="Times New Roman" w:hAnsi="Times New Roman" w:cs="Traditional Arabic"/>
+                <w:color w:val="000000"/>
+                <w:szCs w:val="26"/>
+                <w:lang w:eastAsia="ar-SA"/>
+              </w:rPr>
+              <w:t> </w:t>
+            </w:r>
+            <w:r>
+              <w:rPr>
+                <w:rFonts w:ascii="Times New Roman" w:eastAsia="Times New Roman" w:hAnsi="Times New Roman" w:cs="Traditional Arabic"/>
+                <w:color w:val="000000"/>
+                <w:szCs w:val="26"/>
+                <w:lang w:eastAsia="ar-SA"/>
+              </w:rPr>
+              <w:t>{</w:t>
+            </w:r>
+            <w:proofErr w:type="spellStart"/>
+            <w:r>
+              <w:rPr>
+                <w:rFonts w:ascii="Times New Roman" w:eastAsia="Times New Roman" w:hAnsi="Times New Roman" w:cs="Traditional Arabic"/>
+                <w:color w:val="000000"/>
+                <w:szCs w:val="26"/>
+                <w:lang w:eastAsia="ar-SA"/>
+              </w:rPr>
+              <w:t>instrument_number</w:t>
+            </w:r>
+            <w:proofErr w:type="spellEnd"/>
+            <w:r>
+              <w:rPr>
+                <w:rFonts w:ascii="Times New Roman" w:eastAsia="Times New Roman" w:hAnsi="Times New Roman" w:cs="Traditional Arabic"/>
+                <w:color w:val="000000"/>
+                <w:szCs w:val="26"/>
+                <w:lang w:eastAsia="ar-SA"/>
+              </w:rPr>
+              <w:t>}</w:t>
+            </w:r>
+          </w:p>
+        </w:tc>
+        <w:tc>
+          <w:tcPr>
+            <w:tcW w:w="674" w:type="pct"/>
+            <w:tcBorders>
+              <w:top w:val="nil"/>
+              <w:left w:val="single" w:sz="4" w:space="0" w:color="auto"/>
+              <w:bottom w:val="single" w:sz="4" w:space="0" w:color="auto"/>
+              <w:right w:val="single" w:sz="4" w:space="0" w:color="auto"/>
+            </w:tcBorders>
+            <w:shd w:val="clear" w:color="auto" w:fill="002060"/>
+            <w:noWrap/>
+            <w:vAlign w:val="bottom"/>
+            <w:hideMark/>
+          </w:tcPr>
+          <w:p>
+            <w:pPr>
+              <w:bidi/>
+              <w:spacing w:after="0" w:line="240" w:lineRule="auto"/>
+              <w:rPr>
+                <w:rFonts w:ascii="Times New Roman" w:eastAsia="Times New Roman" w:hAnsi="Times New Roman" w:cs="Traditional Arabic"/>
+                <w:color w:val="FFFFFF" w:themeColor="background1"/>
+                <w:szCs w:val="26"/>
+                <w:lang w:eastAsia="ar-SA"/>
+              </w:rPr>
+            </w:pPr>
+            <w:r>
+              <w:rPr>
+                <w:rFonts w:ascii="Times New Roman" w:eastAsia="Times New Roman" w:hAnsi="Times New Roman" w:cs="Traditional Arabic"/>
+                <w:color w:val="FFFFFF" w:themeColor="background1"/>
+                <w:szCs w:val="26"/>
+                <w:rtl/>
+                <w:lang w:eastAsia="ar-SA"/>
+              </w:rPr>
+              <w:t>تاريخ الصك</w:t>
+            </w:r>
+          </w:p>
+        </w:tc>
+        <w:tc>
+          <w:tcPr>
+            <w:tcW w:w="1250" w:type="pct"/>
+            <w:tcBorders>
+              <w:top w:val="single" w:sz="4" w:space="0" w:color="auto"/>
+              <w:left w:val="single" w:sz="4" w:space="0" w:color="auto"/>
+              <w:bottom w:val="single" w:sz="4" w:space="0" w:color="auto"/>
+              <w:right w:val="single" w:sz="4" w:space="0" w:color="auto"/>
+            </w:tcBorders>
+            <w:shd w:val="clear" w:color="auto" w:fill="auto"/>
+            <w:noWrap/>
+            <w:vAlign w:val="bottom"/>
+            <w:hideMark/>
+          </w:tcPr>
+          <w:p>
+            <w:pPr>
+              <w:spacing w:after="0" w:line="240" w:lineRule="auto"/>
+              <w:jc w:val="center"/>
+              <w:rPr>
+                <w:rFonts w:ascii="Times New Roman" w:eastAsia="Times New Roman" w:hAnsi="Times New Roman" w:cs="Traditional Arabic"/>
+                <w:color w:val="000000"/>
+                <w:szCs w:val="26"/>
+                <w:rtl/>
+                <w:lang w:eastAsia="ar-SA"/>
+              </w:rPr>
+            </w:pPr>
+            <w:r>
+              <w:rPr>
+                <w:rFonts w:ascii="Times New Roman" w:eastAsia="Times New Roman" w:hAnsi="Times New Roman" w:cs="Traditional Arabic"/>
+                <w:color w:val="000000"/>
+                <w:szCs w:val="26"/>
+                <w:lang w:eastAsia="ar-SA"/>
+              </w:rPr>
+              <w:t> </w:t>
+            </w:r>
+            <w:r>
+              <w:rPr>
+                <w:rFonts w:ascii="Times New Roman" w:eastAsia="Times New Roman" w:hAnsi="Times New Roman" w:cs="Traditional Arabic"/>
+                <w:color w:val="000000"/>
+                <w:szCs w:val="26"/>
+                <w:lang w:eastAsia="ar-SA"/>
+              </w:rPr>
+              <w:t>{</w:t>
+            </w:r>
+            <w:proofErr w:type="spellStart"/>
+            <w:r>
+              <w:rPr>
+                <w:rFonts w:ascii="Times New Roman" w:eastAsia="Times New Roman" w:hAnsi="Times New Roman" w:cs="Traditional Arabic"/>
+                <w:color w:val="000000"/>
+                <w:szCs w:val="26"/>
+                <w:lang w:eastAsia="ar-SA"/>
+              </w:rPr>
+              <w:t>history_instrument</w:t>
+            </w:r>
+            <w:proofErr w:type="spellEnd"/>
+            <w:r>
+              <w:rPr>
+                <w:rFonts w:ascii="Times New Roman" w:eastAsia="Times New Roman" w:hAnsi="Times New Roman" w:cs="Traditional Arabic"/>
+                <w:color w:val="000000"/>
+                <w:szCs w:val="26"/>
+                <w:lang w:eastAsia="ar-SA"/>
+              </w:rPr>
+              <w:t>}</w:t>
+            </w:r>
+          </w:p>
+        </w:tc>
+      </w:tr>
+      <w:tr>
+        <w:trPr>
+          <w:trHeight w:val="300"/>
+        </w:trPr>
+        <w:tc>
+          <w:tcPr>
+            <w:tcW w:w="698" w:type="pct"/>
+            <w:tcBorders>
+              <w:top w:val="nil"/>
+              <w:left w:val="single" w:sz="4" w:space="0" w:color="auto"/>
+              <w:bottom w:val="single" w:sz="4" w:space="0" w:color="auto"/>
+              <w:right w:val="single" w:sz="4" w:space="0" w:color="auto"/>
+            </w:tcBorders>
+            <w:shd w:val="clear" w:color="auto" w:fill="002060"/>
+            <w:noWrap/>
+            <w:vAlign w:val="bottom"/>
+            <w:hideMark/>
+          </w:tcPr>
+          <w:p>
+            <w:pPr>
+              <w:bidi/>
+              <w:spacing w:after="0" w:line="240" w:lineRule="auto"/>
+              <w:rPr>
+                <w:rFonts w:ascii="Times New Roman" w:eastAsia="Times New Roman" w:hAnsi="Times New Roman" w:cs="Traditional Arabic"/>
+                <w:color w:val="FFFFFF" w:themeColor="background1"/>
+                <w:szCs w:val="26"/>
+                <w:lang w:eastAsia="ar-SA"/>
+              </w:rPr>
+            </w:pPr>
+            <w:r>
+              <w:rPr>
+                <w:rFonts w:ascii="Times New Roman" w:eastAsia="Times New Roman" w:hAnsi="Times New Roman" w:cs="Traditional Arabic"/>
+                <w:color w:val="FFFFFF" w:themeColor="background1"/>
+                <w:szCs w:val="26"/>
+                <w:rtl/>
+                <w:lang w:eastAsia="ar-SA"/>
+              </w:rPr>
+              <w:t>مساحتها</w:t>
+            </w:r>
+          </w:p>
+        </w:tc>
+        <w:tc>
+          <w:tcPr>
+            <w:tcW w:w="699" w:type="pct"/>
+            <w:tcBorders>
+              <w:top w:val="nil"/>
+              <w:left w:val="single" w:sz="4" w:space="0" w:color="auto"/>
+              <w:bottom w:val="single" w:sz="4" w:space="0" w:color="auto"/>
+              <w:right w:val="single" w:sz="4" w:space="0" w:color="auto"/>
+            </w:tcBorders>
+            <w:shd w:val="clear" w:color="auto" w:fill="auto"/>
+            <w:noWrap/>
+            <w:vAlign w:val="bottom"/>
+            <w:hideMark/>
+          </w:tcPr>
+          <w:p>
+            <w:pPr>
+              <w:spacing w:after="0" w:line="240" w:lineRule="auto"/>
+              <w:rPr>
+                <w:rFonts w:ascii="Times New Roman" w:eastAsia="Times New Roman" w:hAnsi="Times New Roman" w:cs="Traditional Arabic"/>
+                <w:color w:val="000000"/>
+                <w:szCs w:val="26"/>
+                <w:rtl/>
+                <w:lang w:eastAsia="ar-SA"/>
+              </w:rPr>
+            </w:pPr>
+            <w:r>
+              <w:rPr>
+                <w:rFonts w:ascii="Times New Roman" w:eastAsia="Times New Roman" w:hAnsi="Times New Roman" w:cs="Traditional Arabic"/>
+                <w:color w:val="000000"/>
+                <w:szCs w:val="26"/>
+                <w:lang w:eastAsia="ar-SA"/>
+              </w:rPr>
+              <w:t> </w:t>
+            </w:r>
+            <w:r>
+              <w:rPr>
+                <w:rFonts w:ascii="Times New Roman" w:eastAsia="Times New Roman" w:hAnsi="Times New Roman" w:cs="Traditional Arabic"/>
+                <w:color w:val="000000"/>
+                <w:szCs w:val="26"/>
+                <w:lang w:eastAsia="ar-SA"/>
+              </w:rPr>
+              <w:t>{</w:t>
+            </w:r>
+            <w:proofErr w:type="spellStart"/>
+            <w:r>
+              <w:rPr>
+                <w:rFonts w:ascii="Times New Roman" w:eastAsia="Times New Roman" w:hAnsi="Times New Roman" w:cs="Traditional Arabic"/>
+                <w:color w:val="000000"/>
+                <w:szCs w:val="26"/>
+                <w:lang w:eastAsia="ar-SA"/>
+              </w:rPr>
+              <w:t>total_area</w:t>
+            </w:r>
+            <w:proofErr w:type="spellEnd"/>
+            <w:r>
+              <w:rPr>
+                <w:rFonts w:ascii="Times New Roman" w:eastAsia="Times New Roman" w:hAnsi="Times New Roman" w:cs="Traditional Arabic"/>
+                <w:color w:val="000000"/>
+                <w:szCs w:val="26"/>
+                <w:lang w:eastAsia="ar-SA"/>
+              </w:rPr>
+              <w:t>}</w:t>
+            </w:r>
+          </w:p>
+        </w:tc>
+        <w:tc>
+          <w:tcPr>
+            <w:tcW w:w="765" w:type="pct"/>
+            <w:tcBorders>
+              <w:top w:val="nil"/>
+              <w:left w:val="single" w:sz="4" w:space="0" w:color="auto"/>
+              <w:bottom w:val="single" w:sz="4" w:space="0" w:color="auto"/>
+              <w:right w:val="single" w:sz="4" w:space="0" w:color="auto"/>
+            </w:tcBorders>
+            <w:shd w:val="clear" w:color="auto" w:fill="002060"/>
+            <w:noWrap/>
+            <w:vAlign w:val="bottom"/>
+            <w:hideMark/>
+          </w:tcPr>
+          <w:p>
+            <w:pPr>
+              <w:bidi/>
+              <w:spacing w:after="0" w:line="240" w:lineRule="auto"/>
+              <w:rPr>
+                <w:rFonts w:ascii="Times New Roman" w:eastAsia="Times New Roman" w:hAnsi="Times New Roman" w:cs="Traditional Arabic"/>
+                <w:color w:val="FFFFFF" w:themeColor="background1"/>
+                <w:szCs w:val="26"/>
+                <w:lang w:eastAsia="ar-SA"/>
+              </w:rPr>
+            </w:pPr>
+            <w:r>
+              <w:rPr>
+                <w:rFonts w:ascii="Times New Roman" w:eastAsia="Times New Roman" w:hAnsi="Times New Roman" w:cs="Traditional Arabic"/>
+                <w:color w:val="FFFFFF" w:themeColor="background1"/>
+                <w:szCs w:val="26"/>
+                <w:rtl/>
+                <w:lang w:eastAsia="ar-SA"/>
+              </w:rPr>
+              <w:t>فسح بناء رقم</w:t>
+            </w:r>
+          </w:p>
+        </w:tc>
+        <w:tc>
+          <w:tcPr>
+            <w:tcW w:w="914" w:type="pct"/>
+            <w:tcBorders>
+              <w:top w:val="nil"/>
+              <w:left w:val="single" w:sz="4" w:space="0" w:color="auto"/>
+              <w:bottom w:val="single" w:sz="4" w:space="0" w:color="auto"/>
+              <w:right w:val="single" w:sz="4" w:space="0" w:color="auto"/>
+            </w:tcBorders>
+            <w:shd w:val="clear" w:color="auto" w:fill="auto"/>
+            <w:noWrap/>
+            <w:vAlign w:val="bottom"/>
+            <w:hideMark/>
+          </w:tcPr>
+          <w:p>
+            <w:pPr>
+              <w:spacing w:after="0" w:line="240" w:lineRule="auto"/>
+              <w:rPr>
+                <w:rFonts w:ascii="Times New Roman" w:eastAsia="Times New Roman" w:hAnsi="Times New Roman" w:cs="Traditional Arabic"/>
+                <w:color w:val="000000"/>
+                <w:szCs w:val="26"/>
+                <w:rtl/>
+                <w:lang w:eastAsia="ar-SA"/>
+              </w:rPr>
+            </w:pPr>
+            <w:r>
+              <w:rPr>
+                <w:rFonts w:ascii="Times New Roman" w:eastAsia="Times New Roman" w:hAnsi="Times New Roman" w:cs="Traditional Arabic"/>
+                <w:color w:val="000000"/>
+                <w:szCs w:val="26"/>
+                <w:lang w:eastAsia="ar-SA"/>
+              </w:rPr>
+              <w:t> </w:t>
+            </w:r>
+            <w:r>
+              <w:rPr>
+                <w:rFonts w:ascii="Times New Roman" w:eastAsia="Times New Roman" w:hAnsi="Times New Roman" w:cs="Traditional Arabic"/>
+                <w:color w:val="000000"/>
+                <w:szCs w:val="26"/>
+                <w:lang w:eastAsia="ar-SA"/>
+              </w:rPr>
+              <w:t>{</w:t>
+            </w:r>
+            <w:proofErr w:type="spellStart"/>
+            <w:r>
+              <w:rPr>
+                <w:rFonts w:ascii="Times New Roman" w:eastAsia="Times New Roman" w:hAnsi="Times New Roman" w:cs="Traditional Arabic"/>
+                <w:color w:val="000000"/>
+                <w:szCs w:val="26"/>
+                <w:lang w:eastAsia="ar-SA"/>
+              </w:rPr>
+              <w:t>building_no</w:t>
+            </w:r>
+            <w:proofErr w:type="spellEnd"/>
+            <w:r>
+              <w:rPr>
+                <w:rFonts w:ascii="Times New Roman" w:eastAsia="Times New Roman" w:hAnsi="Times New Roman" w:cs="Traditional Arabic"/>
+                <w:color w:val="000000"/>
+                <w:szCs w:val="26"/>
+                <w:lang w:eastAsia="ar-SA"/>
+              </w:rPr>
+              <w:t>}</w:t>
+            </w:r>
+          </w:p>
+        </w:tc>
+        <w:tc>
+          <w:tcPr>
+            <w:tcW w:w="674" w:type="pct"/>
+            <w:tcBorders>
+              <w:top w:val="nil"/>
+              <w:left w:val="single" w:sz="4" w:space="0" w:color="auto"/>
+              <w:bottom w:val="single" w:sz="4" w:space="0" w:color="auto"/>
+              <w:right w:val="single" w:sz="4" w:space="0" w:color="auto"/>
+            </w:tcBorders>
+            <w:shd w:val="clear" w:color="auto" w:fill="002060"/>
+            <w:noWrap/>
+            <w:vAlign w:val="bottom"/>
+            <w:hideMark/>
+          </w:tcPr>
+          <w:p>
+            <w:pPr>
+              <w:bidi/>
+              <w:spacing w:after="0" w:line="240" w:lineRule="auto"/>
+              <w:rPr>
+                <w:rFonts w:ascii="Times New Roman" w:eastAsia="Times New Roman" w:hAnsi="Times New Roman" w:cs="Traditional Arabic"/>
+                <w:color w:val="FFFFFF" w:themeColor="background1"/>
+                <w:szCs w:val="26"/>
+                <w:lang w:eastAsia="ar-SA"/>
+              </w:rPr>
+            </w:pPr>
+            <w:r>
+              <w:rPr>
+                <w:rFonts w:ascii="Times New Roman" w:eastAsia="Times New Roman" w:hAnsi="Times New Roman" w:cs="Traditional Arabic"/>
+                <w:color w:val="FFFFFF" w:themeColor="background1"/>
+                <w:szCs w:val="26"/>
+                <w:rtl/>
+                <w:lang w:eastAsia="ar-SA"/>
+              </w:rPr>
+              <w:t>عمر المبنى</w:t>
+            </w:r>
+          </w:p>
+        </w:tc>
+        <w:tc>
+          <w:tcPr>
+            <w:tcW w:w="1250" w:type="pct"/>
+            <w:tcBorders>
+              <w:top w:val="single" w:sz="4" w:space="0" w:color="auto"/>
+              <w:left w:val="single" w:sz="4" w:space="0" w:color="auto"/>
+              <w:bottom w:val="single" w:sz="4" w:space="0" w:color="auto"/>
+              <w:right w:val="single" w:sz="4" w:space="0" w:color="auto"/>
+            </w:tcBorders>
+            <w:shd w:val="clear" w:color="auto" w:fill="auto"/>
+            <w:noWrap/>
+            <w:vAlign w:val="bottom"/>
+            <w:hideMark/>
+          </w:tcPr>
+          <w:p>
+            <w:pPr>
+              <w:spacing w:after="0" w:line="240" w:lineRule="auto"/>
+              <w:jc w:val="center"/>
+              <w:rPr>
+                <w:rFonts w:ascii="Times New Roman" w:eastAsia="Times New Roman" w:hAnsi="Times New Roman" w:cs="Traditional Arabic"/>
+                <w:color w:val="000000"/>
+                <w:szCs w:val="26"/>
+                <w:rtl/>
+                <w:lang w:eastAsia="ar-SA"/>
+              </w:rPr>
+            </w:pPr>
+            <w:r>
+              <w:rPr>
+                <w:rFonts w:ascii="Times New Roman" w:eastAsia="Times New Roman" w:hAnsi="Times New Roman" w:cs="Traditional Arabic"/>
+                <w:color w:val="000000"/>
+                <w:szCs w:val="26"/>
+                <w:lang w:eastAsia="ar-SA"/>
+              </w:rPr>
+              <w:t> </w:t>
+            </w:r>
+            <w:r>
+              <w:rPr>
+                <w:rFonts w:ascii="Times New Roman" w:eastAsia="Times New Roman" w:hAnsi="Times New Roman" w:cs="Traditional Arabic"/>
+                <w:color w:val="000000"/>
+                <w:szCs w:val="26"/>
+                <w:lang w:eastAsia="ar-SA"/>
+              </w:rPr>
+              <w:t>{</w:t>
+            </w:r>
+            <w:proofErr w:type="spellStart"/>
+            <w:r>
+              <w:rPr>
+                <w:rFonts w:ascii="Times New Roman" w:eastAsia="Times New Roman" w:hAnsi="Times New Roman" w:cs="Traditional Arabic"/>
+                <w:color w:val="000000"/>
+                <w:szCs w:val="26"/>
+                <w:lang w:eastAsia="ar-SA"/>
+              </w:rPr>
+              <w:t>building_age</w:t>
+            </w:r>
+            <w:proofErr w:type="spellEnd"/>
+            <w:r>
+              <w:rPr>
+                <w:rFonts w:ascii="Times New Roman" w:eastAsia="Times New Roman" w:hAnsi="Times New Roman" w:cs="Traditional Arabic"/>
+                <w:color w:val="000000"/>
+                <w:szCs w:val="26"/>
+                <w:lang w:eastAsia="ar-SA"/>
+              </w:rPr>
+              <w:t>}</w:t>
+            </w:r>
+          </w:p>
+        </w:tc>
+      </w:tr>
+    </w:tbl>
+    <w:p>
+      <w:pPr>
+        <w:bidi/>
+        <w:rPr>
+          <w:rFonts w:ascii="Times New Roman" w:eastAsia="Times New Roman" w:hAnsi="Times New Roman" w:cs="Traditional Arabic"/>
+          <w:color w:val="000000"/>
+          <w:szCs w:val="26"/>
+          <w:lang w:eastAsia="ar-SA"/>
+        </w:rPr>
+      </w:pPr>
+    </w:p>
+    <w:tbl>
+      <w:tblPr>
+        <w:bidiVisual/>
+        <w:tblW w:w="5000" w:type="pct"/>
+        <w:tblLook w:val="04A0" w:firstRow="1" w:lastRow="0" w:firstColumn="1" w:lastColumn="0" w:noHBand="0" w:noVBand="1"/>
+      </w:tblPr>
+      <w:tblGrid>
+        <w:gridCol w:w="658"/>
+        <w:gridCol w:w="2418"/>
+        <w:gridCol w:w="1402"/>
+        <w:gridCol w:w="5098"/>
+      </w:tblGrid>
+      <w:tr>
+        <w:trPr>
+          <w:trHeight w:val="300"/>
+        </w:trPr>
+        <w:tc>
+          <w:tcPr>
+            <w:tcW w:w="5000" w:type="pct"/>
+            <w:gridSpan w:val="4"/>
+            <w:tcBorders>
+              <w:top w:val="single" w:sz="4" w:space="0" w:color="auto"/>
+              <w:left w:val="single" w:sz="4" w:space="0" w:color="auto"/>
+              <w:bottom w:val="single" w:sz="4" w:space="0" w:color="auto"/>
+              <w:right w:val="single" w:sz="4" w:space="0" w:color="000000"/>
+            </w:tcBorders>
+            <w:shd w:val="clear" w:color="auto" w:fill="002060"/>
+            <w:noWrap/>
+            <w:vAlign w:val="bottom"/>
+            <w:hideMark/>
+          </w:tcPr>
+          <w:p>
+            <w:pPr>
+              <w:spacing w:after="0" w:line="240" w:lineRule="auto"/>
+              <w:jc w:val="right"/>
+              <w:rPr>
+                <w:rFonts w:ascii="Times New Roman" w:eastAsia="Times New Roman" w:hAnsi="Times New Roman" w:cs="Traditional Arabic"/>
+                <w:color w:val="000000"/>
+                <w:szCs w:val="26"/>
+                <w:lang w:eastAsia="ar-SA"/>
+              </w:rPr>
+            </w:pPr>
+            <w:r>
+              <w:rPr>
+                <w:rFonts w:ascii="Times New Roman" w:eastAsia="Times New Roman" w:hAnsi="Times New Roman" w:cs="Traditional Arabic"/>
+                <w:color w:val="FFFFFF" w:themeColor="background1"/>
+                <w:szCs w:val="26"/>
+                <w:lang w:eastAsia="ar-SA"/>
+              </w:rPr>
+              <w:t> </w:t>
+            </w:r>
+            <w:r>
+              <w:rPr>
+                <w:rFonts w:ascii="Times New Roman" w:eastAsia="Times New Roman" w:hAnsi="Times New Roman" w:cs="Traditional Arabic" w:hint="cs"/>
+                <w:color w:val="FFFFFF" w:themeColor="background1"/>
+                <w:szCs w:val="26"/>
+                <w:rtl/>
+                <w:lang w:eastAsia="ar-SA"/>
+              </w:rPr>
+              <w:t>وأطوالها كما يلي:</w:t>
             </w:r>
           </w:p>
         </w:tc>
@@ -774,18 +1492,18 @@
                 <w:rtl/>
                 <w:lang w:eastAsia="ar-SA"/>
               </w:rPr>
-              <w:t>أرض رقم</w:t>
+              <w:t>شمالاً</w:t>
             </w:r>
           </w:p>
         </w:tc>
         <w:tc>
           <w:tcPr>
-            <w:tcW w:w="893" w:type="pct"/>
+            <w:tcW w:w="1705" w:type="pct"/>
             <w:tcBorders>
-              <w:top w:val="nil"/>
+              <w:top w:val="single" w:sz="4" w:space="0" w:color="auto"/>
               <w:left w:val="single" w:sz="4" w:space="0" w:color="auto"/>
               <w:bottom w:val="single" w:sz="4" w:space="0" w:color="auto"/>
-              <w:right w:val="single" w:sz="4" w:space="0" w:color="auto"/>
+              <w:right w:val="single" w:sz="4" w:space="0" w:color="000000"/>
             </w:tcBorders>
             <w:shd w:val="clear" w:color="auto" w:fill="auto"/>
             <w:noWrap/>
@@ -795,6 +1513,7 @@
           <w:p>
             <w:pPr>
               <w:spacing w:after="0" w:line="240" w:lineRule="auto"/>
+              <w:jc w:val="center"/>
               <w:rPr>
                 <w:rFonts w:ascii="Times New Roman" w:eastAsia="Times New Roman" w:hAnsi="Times New Roman" w:cs="Traditional Arabic"/>
                 <w:color w:val="000000"/>
@@ -819,33 +1538,13 @@
                 <w:szCs w:val="26"/>
                 <w:lang w:eastAsia="ar-SA"/>
               </w:rPr>
-              <w:t>{</w:t>
-            </w:r>
-            <w:proofErr w:type="spellStart"/>
-            <w:r>
-              <w:rPr>
-                <w:rFonts w:ascii="Times New Roman" w:eastAsia="Times New Roman" w:hAnsi="Times New Roman" w:cs="Traditional Arabic"/>
-                <w:color w:val="000000"/>
-                <w:szCs w:val="26"/>
-                <w:lang w:eastAsia="ar-SA"/>
-              </w:rPr>
-              <w:t>land_number</w:t>
-            </w:r>
-            <w:proofErr w:type="spellEnd"/>
-            <w:r>
-              <w:rPr>
-                <w:rFonts w:ascii="Times New Roman" w:eastAsia="Times New Roman" w:hAnsi="Times New Roman" w:cs="Traditional Arabic"/>
-                <w:color w:val="000000"/>
-                <w:szCs w:val="26"/>
-                <w:lang w:eastAsia="ar-SA"/>
-              </w:rPr>
-              <w:t>}</w:t>
+              <w:t>{north}</w:t>
             </w:r>
           </w:p>
         </w:tc>
         <w:tc>
           <w:tcPr>
-            <w:tcW w:w="660" w:type="pct"/>
+            <w:tcW w:w="1058" w:type="pct"/>
             <w:tcBorders>
               <w:top w:val="nil"/>
               <w:left w:val="single" w:sz="4" w:space="0" w:color="auto"/>
@@ -876,18 +1575,18 @@
                 <w:rtl/>
                 <w:lang w:eastAsia="ar-SA"/>
               </w:rPr>
-              <w:t>الصك رقم</w:t>
+              <w:t>بطول</w:t>
             </w:r>
           </w:p>
         </w:tc>
         <w:tc>
           <w:tcPr>
-            <w:tcW w:w="1147" w:type="pct"/>
+            <w:tcW w:w="1684" w:type="pct"/>
             <w:tcBorders>
-              <w:top w:val="nil"/>
+              <w:top w:val="single" w:sz="4" w:space="0" w:color="auto"/>
               <w:left w:val="single" w:sz="4" w:space="0" w:color="auto"/>
               <w:bottom w:val="single" w:sz="4" w:space="0" w:color="auto"/>
-              <w:right w:val="single" w:sz="4" w:space="0" w:color="auto"/>
+              <w:right w:val="single" w:sz="4" w:space="0" w:color="000000"/>
             </w:tcBorders>
             <w:shd w:val="clear" w:color="auto" w:fill="auto"/>
             <w:noWrap/>
@@ -896,118 +1595,27 @@
           </w:tcPr>
           <w:p>
             <w:pPr>
-              <w:spacing w:after="0" w:line="240" w:lineRule="auto"/>
-              <w:rPr>
-                <w:rFonts w:ascii="Times New Roman" w:eastAsia="Times New Roman" w:hAnsi="Times New Roman" w:cs="Traditional Arabic"/>
-                <w:color w:val="000000"/>
-                <w:szCs w:val="26"/>
-                <w:rtl/>
-                <w:lang w:eastAsia="ar-SA"/>
-              </w:rPr>
-            </w:pPr>
-            <w:r>
-              <w:rPr>
-                <w:rFonts w:ascii="Times New Roman" w:eastAsia="Times New Roman" w:hAnsi="Times New Roman" w:cs="Traditional Arabic"/>
-                <w:color w:val="000000"/>
-                <w:szCs w:val="26"/>
-                <w:lang w:eastAsia="ar-SA"/>
-              </w:rPr>
-              <w:t> </w:t>
-            </w:r>
-            <w:r>
-              <w:rPr>
-                <w:rFonts w:ascii="Times New Roman" w:eastAsia="Times New Roman" w:hAnsi="Times New Roman" w:cs="Traditional Arabic"/>
-                <w:color w:val="000000"/>
-                <w:szCs w:val="26"/>
-                <w:lang w:eastAsia="ar-SA"/>
-              </w:rPr>
-              <w:t>{</w:t>
-            </w:r>
-            <w:proofErr w:type="spellStart"/>
-            <w:r>
-              <w:rPr>
-                <w:rFonts w:ascii="Times New Roman" w:eastAsia="Times New Roman" w:hAnsi="Times New Roman" w:cs="Traditional Arabic"/>
-                <w:color w:val="000000"/>
-                <w:szCs w:val="26"/>
-                <w:lang w:eastAsia="ar-SA"/>
-              </w:rPr>
-              <w:t>instrument_number</w:t>
-            </w:r>
-            <w:proofErr w:type="spellEnd"/>
-            <w:r>
-              <w:rPr>
-                <w:rFonts w:ascii="Times New Roman" w:eastAsia="Times New Roman" w:hAnsi="Times New Roman" w:cs="Traditional Arabic"/>
-                <w:color w:val="000000"/>
-                <w:szCs w:val="26"/>
-                <w:lang w:eastAsia="ar-SA"/>
-              </w:rPr>
-              <w:t>}</w:t>
-            </w:r>
-          </w:p>
-        </w:tc>
-        <w:tc>
-          <w:tcPr>
-            <w:tcW w:w="654" w:type="pct"/>
-            <w:tcBorders>
-              <w:top w:val="nil"/>
-              <w:left w:val="single" w:sz="4" w:space="0" w:color="auto"/>
-              <w:bottom w:val="single" w:sz="4" w:space="0" w:color="auto"/>
-              <w:right w:val="single" w:sz="4" w:space="0" w:color="auto"/>
-            </w:tcBorders>
-            <w:shd w:val="clear" w:color="auto" w:fill="002060"/>
-            <w:noWrap/>
-            <w:vAlign w:val="bottom"/>
-            <w:hideMark/>
-          </w:tcPr>
-          <w:p>
-            <w:pPr>
               <w:bidi/>
               <w:spacing w:after="0" w:line="240" w:lineRule="auto"/>
-              <w:rPr>
-                <w:rFonts w:ascii="Times New Roman" w:eastAsia="Times New Roman" w:hAnsi="Times New Roman" w:cs="Traditional Arabic"/>
-                <w:color w:val="FFFFFF" w:themeColor="background1"/>
-                <w:szCs w:val="26"/>
+              <w:jc w:val="center"/>
+              <w:rPr>
+                <w:rFonts w:ascii="Times New Roman" w:eastAsia="Times New Roman" w:hAnsi="Times New Roman" w:cs="Traditional Arabic"/>
+                <w:color w:val="000000"/>
+                <w:szCs w:val="26"/>
+                <w:rtl/>
                 <w:lang w:eastAsia="ar-SA"/>
               </w:rPr>
             </w:pPr>
             <w:r>
               <w:rPr>
                 <w:rFonts w:ascii="Times New Roman" w:eastAsia="Times New Roman" w:hAnsi="Times New Roman" w:cs="Traditional Arabic"/>
-                <w:color w:val="FFFFFF" w:themeColor="background1"/>
-                <w:szCs w:val="26"/>
-                <w:rtl/>
-                <w:lang w:eastAsia="ar-SA"/>
-              </w:rPr>
-              <w:t>تاريخ الصك</w:t>
-            </w:r>
-          </w:p>
-        </w:tc>
-        <w:tc>
-          <w:tcPr>
-            <w:tcW w:w="1093" w:type="pct"/>
-            <w:tcBorders>
-              <w:top w:val="single" w:sz="4" w:space="0" w:color="auto"/>
-              <w:left w:val="single" w:sz="4" w:space="0" w:color="auto"/>
-              <w:bottom w:val="single" w:sz="4" w:space="0" w:color="auto"/>
-              <w:right w:val="single" w:sz="4" w:space="0" w:color="auto"/>
-            </w:tcBorders>
-            <w:shd w:val="clear" w:color="auto" w:fill="auto"/>
-            <w:noWrap/>
-            <w:vAlign w:val="bottom"/>
-            <w:hideMark/>
-          </w:tcPr>
-          <w:p>
-            <w:pPr>
-              <w:spacing w:after="0" w:line="240" w:lineRule="auto"/>
-              <w:jc w:val="center"/>
-              <w:rPr>
-                <w:rFonts w:ascii="Times New Roman" w:eastAsia="Times New Roman" w:hAnsi="Times New Roman" w:cs="Traditional Arabic"/>
-                <w:color w:val="000000"/>
-                <w:szCs w:val="26"/>
-                <w:rtl/>
-                <w:lang w:eastAsia="ar-SA"/>
-              </w:rPr>
-            </w:pPr>
+                <w:color w:val="000000"/>
+                <w:szCs w:val="26"/>
+                <w:rtl/>
+                <w:lang w:eastAsia="ar-SA"/>
+              </w:rPr>
+              <w:t xml:space="preserve">                             </w:t>
+            </w:r>
             <w:r>
               <w:rPr>
                 <w:rFonts w:ascii="Times New Roman" w:eastAsia="Times New Roman" w:hAnsi="Times New Roman" w:cs="Traditional Arabic"/>
@@ -1025,7 +1633,7 @@
                 <w:szCs w:val="26"/>
                 <w:lang w:eastAsia="ar-SA"/>
               </w:rPr>
-              <w:t>instrument_history</w:t>
+              <w:t>as_tall_as</w:t>
             </w:r>
             <w:proofErr w:type="spellEnd"/>
             <w:r>
@@ -1042,9 +1650,10 @@
                 <w:rFonts w:ascii="Times New Roman" w:eastAsia="Times New Roman" w:hAnsi="Times New Roman" w:cs="Traditional Arabic"/>
                 <w:color w:val="000000"/>
                 <w:szCs w:val="26"/>
-                <w:lang w:eastAsia="ar-SA"/>
-              </w:rPr>
-              <w:t> </w:t>
+                <w:rtl/>
+                <w:lang w:eastAsia="ar-SA"/>
+              </w:rPr>
+              <w:t xml:space="preserve">                        متر</w:t>
             </w:r>
           </w:p>
         </w:tc>
@@ -1075,6 +1684,7 @@
                 <w:rFonts w:ascii="Times New Roman" w:eastAsia="Times New Roman" w:hAnsi="Times New Roman" w:cs="Traditional Arabic"/>
                 <w:color w:val="FFFFFF" w:themeColor="background1"/>
                 <w:szCs w:val="26"/>
+                <w:rtl/>
                 <w:lang w:eastAsia="ar-SA"/>
               </w:rPr>
             </w:pPr>
@@ -1086,18 +1696,18 @@
                 <w:rtl/>
                 <w:lang w:eastAsia="ar-SA"/>
               </w:rPr>
-              <w:t>مساحتها</w:t>
+              <w:t>جنوباً</w:t>
             </w:r>
           </w:p>
         </w:tc>
         <w:tc>
           <w:tcPr>
-            <w:tcW w:w="893" w:type="pct"/>
+            <w:tcW w:w="1705" w:type="pct"/>
             <w:tcBorders>
-              <w:top w:val="nil"/>
+              <w:top w:val="single" w:sz="4" w:space="0" w:color="auto"/>
               <w:left w:val="single" w:sz="4" w:space="0" w:color="auto"/>
               <w:bottom w:val="single" w:sz="4" w:space="0" w:color="auto"/>
-              <w:right w:val="single" w:sz="4" w:space="0" w:color="auto"/>
+              <w:right w:val="single" w:sz="4" w:space="0" w:color="000000"/>
             </w:tcBorders>
             <w:shd w:val="clear" w:color="auto" w:fill="auto"/>
             <w:noWrap/>
@@ -1107,6 +1717,7 @@
           <w:p>
             <w:pPr>
               <w:spacing w:after="0" w:line="240" w:lineRule="auto"/>
+              <w:jc w:val="center"/>
               <w:rPr>
                 <w:rFonts w:ascii="Times New Roman" w:eastAsia="Times New Roman" w:hAnsi="Times New Roman" w:cs="Traditional Arabic"/>
                 <w:color w:val="000000"/>
@@ -1131,42 +1742,13 @@
                 <w:szCs w:val="26"/>
                 <w:lang w:eastAsia="ar-SA"/>
               </w:rPr>
-              <w:t>{</w:t>
-            </w:r>
-            <w:proofErr w:type="spellStart"/>
-            <w:r>
-              <w:rPr>
-                <w:rFonts w:ascii="Times New Roman" w:eastAsia="Times New Roman" w:hAnsi="Times New Roman" w:cs="Traditional Arabic"/>
-                <w:color w:val="000000"/>
-                <w:szCs w:val="26"/>
-                <w:lang w:eastAsia="ar-SA"/>
-              </w:rPr>
-              <w:t>total</w:t>
-            </w:r>
-            <w:r>
-              <w:rPr>
-                <w:rFonts w:ascii="Times New Roman" w:eastAsia="Times New Roman" w:hAnsi="Times New Roman" w:cs="Traditional Arabic"/>
-                <w:color w:val="000000"/>
-                <w:szCs w:val="26"/>
-                <w:lang w:eastAsia="ar-SA"/>
-              </w:rPr>
-              <w:t>_area</w:t>
-            </w:r>
-            <w:proofErr w:type="spellEnd"/>
-            <w:r>
-              <w:rPr>
-                <w:rFonts w:ascii="Times New Roman" w:eastAsia="Times New Roman" w:hAnsi="Times New Roman" w:cs="Traditional Arabic"/>
-                <w:color w:val="000000"/>
-                <w:szCs w:val="26"/>
-                <w:lang w:eastAsia="ar-SA"/>
-              </w:rPr>
-              <w:t>}</w:t>
+              <w:t>{south}</w:t>
             </w:r>
           </w:p>
         </w:tc>
         <w:tc>
           <w:tcPr>
-            <w:tcW w:w="660" w:type="pct"/>
+            <w:tcW w:w="1058" w:type="pct"/>
             <w:tcBorders>
               <w:top w:val="nil"/>
               <w:left w:val="single" w:sz="4" w:space="0" w:color="auto"/>
@@ -1197,18 +1779,18 @@
                 <w:rtl/>
                 <w:lang w:eastAsia="ar-SA"/>
               </w:rPr>
-              <w:t>فسح بناء رقم</w:t>
+              <w:t>بطول</w:t>
             </w:r>
           </w:p>
         </w:tc>
         <w:tc>
           <w:tcPr>
-            <w:tcW w:w="1147" w:type="pct"/>
+            <w:tcW w:w="1684" w:type="pct"/>
             <w:tcBorders>
-              <w:top w:val="nil"/>
+              <w:top w:val="single" w:sz="4" w:space="0" w:color="auto"/>
               <w:left w:val="single" w:sz="4" w:space="0" w:color="auto"/>
               <w:bottom w:val="single" w:sz="4" w:space="0" w:color="auto"/>
-              <w:right w:val="single" w:sz="4" w:space="0" w:color="auto"/>
+              <w:right w:val="single" w:sz="4" w:space="0" w:color="000000"/>
             </w:tcBorders>
             <w:shd w:val="clear" w:color="auto" w:fill="auto"/>
             <w:noWrap/>
@@ -1217,126 +1799,26 @@
           </w:tcPr>
           <w:p>
             <w:pPr>
-              <w:spacing w:after="0" w:line="240" w:lineRule="auto"/>
-              <w:rPr>
-                <w:rFonts w:ascii="Times New Roman" w:eastAsia="Times New Roman" w:hAnsi="Times New Roman" w:cs="Traditional Arabic"/>
-                <w:color w:val="000000"/>
-                <w:szCs w:val="26"/>
-                <w:rtl/>
-                <w:lang w:eastAsia="ar-SA"/>
-              </w:rPr>
-            </w:pPr>
-            <w:r>
-              <w:rPr>
-                <w:rFonts w:ascii="Times New Roman" w:eastAsia="Times New Roman" w:hAnsi="Times New Roman" w:cs="Traditional Arabic"/>
-                <w:color w:val="000000"/>
-                <w:szCs w:val="26"/>
-                <w:lang w:eastAsia="ar-SA"/>
-              </w:rPr>
-              <w:t> </w:t>
-            </w:r>
-            <w:r>
-              <w:rPr>
-                <w:rFonts w:ascii="Times New Roman" w:eastAsia="Times New Roman" w:hAnsi="Times New Roman" w:cs="Traditional Arabic"/>
-                <w:color w:val="000000"/>
-                <w:szCs w:val="26"/>
-                <w:lang w:eastAsia="ar-SA"/>
-              </w:rPr>
-              <w:t>{</w:t>
-            </w:r>
-            <w:proofErr w:type="spellStart"/>
-            <w:r>
-              <w:rPr>
-                <w:rFonts w:ascii="Times New Roman" w:eastAsia="Times New Roman" w:hAnsi="Times New Roman" w:cs="Traditional Arabic"/>
-                <w:color w:val="000000"/>
-                <w:szCs w:val="26"/>
-                <w:lang w:eastAsia="ar-SA"/>
-              </w:rPr>
-              <w:t>building_no</w:t>
-            </w:r>
-            <w:proofErr w:type="spellEnd"/>
-            <w:r>
-              <w:rPr>
-                <w:rFonts w:ascii="Times New Roman" w:eastAsia="Times New Roman" w:hAnsi="Times New Roman" w:cs="Traditional Arabic"/>
-                <w:color w:val="000000"/>
-                <w:szCs w:val="26"/>
-                <w:lang w:eastAsia="ar-SA"/>
-              </w:rPr>
-              <w:t>}</w:t>
-            </w:r>
-          </w:p>
-        </w:tc>
-        <w:tc>
-          <w:tcPr>
-            <w:tcW w:w="654" w:type="pct"/>
-            <w:tcBorders>
-              <w:top w:val="nil"/>
-              <w:left w:val="single" w:sz="4" w:space="0" w:color="auto"/>
-              <w:bottom w:val="single" w:sz="4" w:space="0" w:color="auto"/>
-              <w:right w:val="single" w:sz="4" w:space="0" w:color="auto"/>
-            </w:tcBorders>
-            <w:shd w:val="clear" w:color="auto" w:fill="002060"/>
-            <w:noWrap/>
-            <w:vAlign w:val="bottom"/>
-            <w:hideMark/>
-          </w:tcPr>
-          <w:p>
-            <w:pPr>
               <w:bidi/>
               <w:spacing w:after="0" w:line="240" w:lineRule="auto"/>
-              <w:rPr>
-                <w:rFonts w:ascii="Times New Roman" w:eastAsia="Times New Roman" w:hAnsi="Times New Roman" w:cs="Traditional Arabic"/>
-                <w:color w:val="FFFFFF" w:themeColor="background1"/>
-                <w:szCs w:val="26"/>
+              <w:jc w:val="center"/>
+              <w:rPr>
+                <w:rFonts w:ascii="Times New Roman" w:eastAsia="Times New Roman" w:hAnsi="Times New Roman" w:cs="Traditional Arabic"/>
+                <w:color w:val="000000"/>
+                <w:szCs w:val="26"/>
+                <w:rtl/>
                 <w:lang w:eastAsia="ar-SA"/>
               </w:rPr>
             </w:pPr>
             <w:r>
               <w:rPr>
                 <w:rFonts w:ascii="Times New Roman" w:eastAsia="Times New Roman" w:hAnsi="Times New Roman" w:cs="Traditional Arabic"/>
-                <w:color w:val="FFFFFF" w:themeColor="background1"/>
-                <w:szCs w:val="26"/>
-                <w:rtl/>
-                <w:lang w:eastAsia="ar-SA"/>
-              </w:rPr>
-              <w:t>عمر المبنى</w:t>
-            </w:r>
-          </w:p>
-        </w:tc>
-        <w:tc>
-          <w:tcPr>
-            <w:tcW w:w="1093" w:type="pct"/>
-            <w:tcBorders>
-              <w:top w:val="single" w:sz="4" w:space="0" w:color="auto"/>
-              <w:left w:val="single" w:sz="4" w:space="0" w:color="auto"/>
-              <w:bottom w:val="single" w:sz="4" w:space="0" w:color="auto"/>
-              <w:right w:val="single" w:sz="4" w:space="0" w:color="auto"/>
-            </w:tcBorders>
-            <w:shd w:val="clear" w:color="auto" w:fill="auto"/>
-            <w:noWrap/>
-            <w:vAlign w:val="bottom"/>
-            <w:hideMark/>
-          </w:tcPr>
-          <w:p>
-            <w:pPr>
-              <w:spacing w:after="0" w:line="240" w:lineRule="auto"/>
-              <w:jc w:val="center"/>
-              <w:rPr>
-                <w:rFonts w:ascii="Times New Roman" w:eastAsia="Times New Roman" w:hAnsi="Times New Roman" w:cs="Traditional Arabic"/>
-                <w:color w:val="000000"/>
-                <w:szCs w:val="26"/>
-                <w:rtl/>
-                <w:lang w:eastAsia="ar-SA"/>
-              </w:rPr>
-            </w:pPr>
-            <w:r>
-              <w:rPr>
-                <w:rFonts w:ascii="Times New Roman" w:eastAsia="Times New Roman" w:hAnsi="Times New Roman" w:cs="Traditional Arabic"/>
-                <w:color w:val="000000"/>
-                <w:szCs w:val="26"/>
-                <w:lang w:eastAsia="ar-SA"/>
-              </w:rPr>
-              <w:t> </w:t>
+                <w:color w:val="000000"/>
+                <w:szCs w:val="26"/>
+                <w:rtl/>
+                <w:lang w:eastAsia="ar-SA"/>
+              </w:rPr>
+              <w:t xml:space="preserve">                                   </w:t>
             </w:r>
             <w:r>
               <w:rPr>
@@ -1355,16 +1837,7 @@
                 <w:szCs w:val="26"/>
                 <w:lang w:eastAsia="ar-SA"/>
               </w:rPr>
-              <w:t>building</w:t>
-            </w:r>
-            <w:r>
-              <w:rPr>
-                <w:rFonts w:ascii="Times New Roman" w:eastAsia="Times New Roman" w:hAnsi="Times New Roman" w:cs="Traditional Arabic"/>
-                <w:color w:val="000000"/>
-                <w:szCs w:val="26"/>
-                <w:lang w:eastAsia="ar-SA"/>
-              </w:rPr>
-              <w:t>_age</w:t>
+              <w:t>as_tall_as</w:t>
             </w:r>
             <w:proofErr w:type="spellEnd"/>
             <w:r>
@@ -1376,81 +1849,15 @@
               </w:rPr>
               <w:t>}</w:t>
             </w:r>
-          </w:p>
-        </w:tc>
-      </w:tr>
-    </w:tbl>
-    <w:p>
-      <w:pPr>
-        <w:bidi/>
-        <w:rPr>
-          <w:rFonts w:ascii="Times New Roman" w:eastAsia="Times New Roman" w:hAnsi="Times New Roman" w:cs="Traditional Arabic"/>
-          <w:color w:val="000000"/>
-          <w:szCs w:val="26"/>
-          <w:lang w:eastAsia="ar-SA"/>
-        </w:rPr>
-      </w:pPr>
-    </w:p>
-    <w:tbl>
-      <w:tblPr>
-        <w:bidiVisual/>
-        <w:tblW w:w="5000" w:type="pct"/>
-        <w:tblLook w:val="04A0" w:firstRow="1" w:lastRow="0" w:firstColumn="1" w:lastColumn="0" w:noHBand="0" w:noVBand="1"/>
-      </w:tblPr>
-      <w:tblGrid>
-        <w:gridCol w:w="658"/>
-        <w:gridCol w:w="2287"/>
-        <w:gridCol w:w="1337"/>
-        <w:gridCol w:w="5294"/>
-      </w:tblGrid>
-      <w:tr>
-        <w:trPr>
-          <w:trHeight w:val="300"/>
-        </w:trPr>
-        <w:tc>
-          <w:tcPr>
-            <w:tcW w:w="5000" w:type="pct"/>
-            <w:gridSpan w:val="4"/>
-            <w:tcBorders>
-              <w:top w:val="single" w:sz="4" w:space="0" w:color="auto"/>
-              <w:left w:val="single" w:sz="4" w:space="0" w:color="auto"/>
-              <w:bottom w:val="single" w:sz="4" w:space="0" w:color="auto"/>
-              <w:right w:val="single" w:sz="4" w:space="0" w:color="000000"/>
-            </w:tcBorders>
-            <w:shd w:val="clear" w:color="auto" w:fill="002060"/>
-            <w:noWrap/>
-            <w:vAlign w:val="bottom"/>
-            <w:hideMark/>
-          </w:tcPr>
-          <w:p>
-            <w:pPr>
-              <w:spacing w:after="0" w:line="240" w:lineRule="auto"/>
-              <w:jc w:val="right"/>
-              <w:rPr>
-                <w:rFonts w:ascii="Times New Roman" w:eastAsia="Times New Roman" w:hAnsi="Times New Roman" w:cs="Traditional Arabic"/>
-                <w:color w:val="000000"/>
-                <w:szCs w:val="26"/>
-                <w:lang w:eastAsia="ar-SA"/>
-              </w:rPr>
-            </w:pPr>
-            <w:r>
-              <w:rPr>
-                <w:rFonts w:ascii="Times New Roman" w:eastAsia="Times New Roman" w:hAnsi="Times New Roman" w:cs="Traditional Arabic"/>
-                <w:color w:val="FFFFFF" w:themeColor="background1"/>
-                <w:szCs w:val="26"/>
-                <w:lang w:eastAsia="ar-SA"/>
-              </w:rPr>
-              <w:t> </w:t>
-            </w:r>
-            <w:r>
-              <w:rPr>
-                <w:rFonts w:ascii="Times New Roman" w:eastAsia="Times New Roman" w:hAnsi="Times New Roman" w:cs="Traditional Arabic" w:hint="cs"/>
-                <w:color w:val="FFFFFF" w:themeColor="background1"/>
-                <w:szCs w:val="26"/>
-                <w:rtl/>
-                <w:lang w:eastAsia="ar-SA"/>
-              </w:rPr>
-              <w:t>وأطوالها كما يلي:</w:t>
+            <w:r>
+              <w:rPr>
+                <w:rFonts w:ascii="Times New Roman" w:eastAsia="Times New Roman" w:hAnsi="Times New Roman" w:cs="Traditional Arabic"/>
+                <w:color w:val="000000"/>
+                <w:szCs w:val="26"/>
+                <w:rtl/>
+                <w:lang w:eastAsia="ar-SA"/>
+              </w:rPr>
+              <w:t xml:space="preserve">                   متر</w:t>
             </w:r>
           </w:p>
         </w:tc>
@@ -1481,6 +1888,7 @@
                 <w:rFonts w:ascii="Times New Roman" w:eastAsia="Times New Roman" w:hAnsi="Times New Roman" w:cs="Traditional Arabic"/>
                 <w:color w:val="FFFFFF" w:themeColor="background1"/>
                 <w:szCs w:val="26"/>
+                <w:rtl/>
                 <w:lang w:eastAsia="ar-SA"/>
               </w:rPr>
             </w:pPr>
@@ -1492,7 +1900,7 @@
                 <w:rtl/>
                 <w:lang w:eastAsia="ar-SA"/>
               </w:rPr>
-              <w:t>شمالاً</w:t>
+              <w:t>شرقاً</w:t>
             </w:r>
           </w:p>
         </w:tc>
@@ -1529,7 +1937,7 @@
                 <w:szCs w:val="26"/>
                 <w:lang w:eastAsia="ar-SA"/>
               </w:rPr>
-              <w:t>{north}</w:t>
+              <w:t>{east}</w:t>
             </w:r>
             <w:r>
               <w:rPr>
@@ -1614,37 +2022,46 @@
                 <w:rtl/>
                 <w:lang w:eastAsia="ar-SA"/>
               </w:rPr>
-              <w:t xml:space="preserve">                  </w:t>
-            </w:r>
-            <w:r>
-              <w:rPr>
-                <w:rFonts w:ascii="Times New Roman" w:eastAsia="Times New Roman" w:hAnsi="Times New Roman" w:cs="Traditional Arabic"/>
-                <w:color w:val="000000"/>
-                <w:szCs w:val="26"/>
-                <w:rtl/>
-                <w:lang w:eastAsia="ar-SA"/>
-              </w:rPr>
-              <w:t>{as_as_tall}</w:t>
-            </w:r>
-            <w:r>
-              <w:rPr>
-                <w:rFonts w:ascii="Times New Roman" w:eastAsia="Times New Roman" w:hAnsi="Times New Roman" w:cs="Traditional Arabic"/>
-                <w:color w:val="000000"/>
-                <w:szCs w:val="26"/>
-                <w:rtl/>
-                <w:lang w:eastAsia="ar-SA"/>
-              </w:rPr>
-              <w:t xml:space="preserve"> </w:t>
-            </w:r>
-            <w:r>
-              <w:rPr>
-                <w:rFonts w:ascii="Times New Roman" w:eastAsia="Times New Roman" w:hAnsi="Times New Roman" w:cs="Traditional Arabic"/>
-                <w:color w:val="000000"/>
-                <w:szCs w:val="26"/>
-                <w:rtl/>
-                <w:lang w:eastAsia="ar-SA"/>
-              </w:rPr>
-              <w:t xml:space="preserve">                               متر</w:t>
+              <w:t xml:space="preserve">                                   </w:t>
+            </w:r>
+            <w:r>
+              <w:rPr>
+                <w:rFonts w:ascii="Times New Roman" w:eastAsia="Times New Roman" w:hAnsi="Times New Roman" w:cs="Traditional Arabic"/>
+                <w:color w:val="000000"/>
+                <w:szCs w:val="26"/>
+                <w:lang w:eastAsia="ar-SA"/>
+              </w:rPr>
+              <w:t>{</w:t>
+            </w:r>
+            <w:proofErr w:type="spellStart"/>
+            <w:r>
+              <w:rPr>
+                <w:rFonts w:ascii="Times New Roman" w:eastAsia="Times New Roman" w:hAnsi="Times New Roman" w:cs="Traditional Arabic"/>
+                <w:color w:val="000000"/>
+                <w:szCs w:val="26"/>
+                <w:lang w:eastAsia="ar-SA"/>
+              </w:rPr>
+              <w:t>as_tall_as</w:t>
+            </w:r>
+            <w:proofErr w:type="spellEnd"/>
+            <w:r>
+              <w:rPr>
+                <w:rFonts w:ascii="Times New Roman" w:eastAsia="Times New Roman" w:hAnsi="Times New Roman" w:cs="Traditional Arabic"/>
+                <w:color w:val="000000"/>
+                <w:szCs w:val="26"/>
+                <w:lang w:eastAsia="ar-SA"/>
+              </w:rPr>
+              <w:t>}</w:t>
+            </w:r>
+            <w:r>
+              <w:rPr>
+                <w:rFonts w:ascii="Times New Roman" w:eastAsia="Times New Roman" w:hAnsi="Times New Roman" w:cs="Traditional Arabic"/>
+                <w:color w:val="000000"/>
+                <w:szCs w:val="26"/>
+                <w:rtl/>
+                <w:lang w:eastAsia="ar-SA"/>
+              </w:rPr>
+              <w:t xml:space="preserve">                   متر</w:t>
             </w:r>
           </w:p>
         </w:tc>
@@ -1687,7 +2104,7 @@
                 <w:rtl/>
                 <w:lang w:eastAsia="ar-SA"/>
               </w:rPr>
-              <w:t>جنوباً</w:t>
+              <w:t>غرباً</w:t>
             </w:r>
           </w:p>
         </w:tc>
@@ -1724,16 +2141,16 @@
                 <w:szCs w:val="26"/>
                 <w:lang w:eastAsia="ar-SA"/>
               </w:rPr>
-              <w:t>{south}</w:t>
-            </w:r>
-            <w:r>
-              <w:rPr>
-                <w:rFonts w:ascii="Times New Roman" w:eastAsia="Times New Roman" w:hAnsi="Times New Roman" w:cs="Traditional Arabic"/>
-                <w:color w:val="000000"/>
-                <w:szCs w:val="26"/>
-                <w:lang w:eastAsia="ar-SA"/>
-              </w:rPr>
               <w:t> </w:t>
+            </w:r>
+            <w:r>
+              <w:rPr>
+                <w:rFonts w:ascii="Times New Roman" w:eastAsia="Times New Roman" w:hAnsi="Times New Roman" w:cs="Traditional Arabic"/>
+                <w:color w:val="000000"/>
+                <w:szCs w:val="26"/>
+                <w:lang w:eastAsia="ar-SA"/>
+              </w:rPr>
+              <w:t>{west}</w:t>
             </w:r>
           </w:p>
         </w:tc>
@@ -1809,427 +2226,46 @@
                 <w:rtl/>
                 <w:lang w:eastAsia="ar-SA"/>
               </w:rPr>
-              <w:t xml:space="preserve">                    </w:t>
-            </w:r>
-            <w:r>
-              <w:rPr>
-                <w:rFonts w:ascii="Times New Roman" w:eastAsia="Times New Roman" w:hAnsi="Times New Roman" w:cs="Traditional Arabic"/>
-                <w:color w:val="000000"/>
-                <w:szCs w:val="26"/>
-                <w:rtl/>
-                <w:lang w:eastAsia="ar-SA"/>
-              </w:rPr>
-              <w:t>{as_as_tall}</w:t>
-            </w:r>
-            <w:r>
-              <w:rPr>
-                <w:rFonts w:ascii="Times New Roman" w:eastAsia="Times New Roman" w:hAnsi="Times New Roman" w:cs="Traditional Arabic"/>
-                <w:color w:val="000000"/>
-                <w:szCs w:val="26"/>
-                <w:rtl/>
-                <w:lang w:eastAsia="ar-SA"/>
-              </w:rPr>
-              <w:t xml:space="preserve">                                  متر</w:t>
-            </w:r>
-          </w:p>
-        </w:tc>
-      </w:tr>
-      <w:tr>
-        <w:trPr>
-          <w:trHeight w:val="300"/>
-        </w:trPr>
-        <w:tc>
-          <w:tcPr>
-            <w:tcW w:w="553" w:type="pct"/>
-            <w:tcBorders>
-              <w:top w:val="nil"/>
-              <w:left w:val="single" w:sz="4" w:space="0" w:color="auto"/>
-              <w:bottom w:val="single" w:sz="4" w:space="0" w:color="auto"/>
-              <w:right w:val="single" w:sz="4" w:space="0" w:color="auto"/>
-            </w:tcBorders>
-            <w:shd w:val="clear" w:color="auto" w:fill="002060"/>
-            <w:noWrap/>
-            <w:vAlign w:val="bottom"/>
-            <w:hideMark/>
-          </w:tcPr>
-          <w:p>
-            <w:pPr>
-              <w:bidi/>
-              <w:spacing w:after="0" w:line="240" w:lineRule="auto"/>
-              <w:rPr>
-                <w:rFonts w:ascii="Times New Roman" w:eastAsia="Times New Roman" w:hAnsi="Times New Roman" w:cs="Traditional Arabic"/>
-                <w:color w:val="FFFFFF" w:themeColor="background1"/>
-                <w:szCs w:val="26"/>
-                <w:rtl/>
-                <w:lang w:eastAsia="ar-SA"/>
-              </w:rPr>
-            </w:pPr>
-            <w:r>
-              <w:rPr>
-                <w:rFonts w:ascii="Times New Roman" w:eastAsia="Times New Roman" w:hAnsi="Times New Roman" w:cs="Traditional Arabic"/>
-                <w:color w:val="FFFFFF" w:themeColor="background1"/>
-                <w:szCs w:val="26"/>
-                <w:rtl/>
-                <w:lang w:eastAsia="ar-SA"/>
-              </w:rPr>
-              <w:t>شرقاً</w:t>
-            </w:r>
-          </w:p>
-        </w:tc>
-        <w:tc>
-          <w:tcPr>
-            <w:tcW w:w="1705" w:type="pct"/>
-            <w:tcBorders>
-              <w:top w:val="single" w:sz="4" w:space="0" w:color="auto"/>
-              <w:left w:val="single" w:sz="4" w:space="0" w:color="auto"/>
-              <w:bottom w:val="single" w:sz="4" w:space="0" w:color="auto"/>
-              <w:right w:val="single" w:sz="4" w:space="0" w:color="000000"/>
-            </w:tcBorders>
-            <w:shd w:val="clear" w:color="auto" w:fill="auto"/>
-            <w:noWrap/>
-            <w:vAlign w:val="bottom"/>
-            <w:hideMark/>
-          </w:tcPr>
-          <w:p>
-            <w:pPr>
-              <w:spacing w:after="0" w:line="240" w:lineRule="auto"/>
-              <w:jc w:val="center"/>
-              <w:rPr>
-                <w:rFonts w:ascii="Times New Roman" w:eastAsia="Times New Roman" w:hAnsi="Times New Roman" w:cs="Traditional Arabic"/>
-                <w:color w:val="000000"/>
-                <w:szCs w:val="26"/>
-                <w:rtl/>
-                <w:lang w:eastAsia="ar-SA"/>
-              </w:rPr>
-            </w:pPr>
-            <w:r>
-              <w:rPr>
-                <w:rFonts w:ascii="Times New Roman" w:eastAsia="Times New Roman" w:hAnsi="Times New Roman" w:cs="Traditional Arabic"/>
-                <w:color w:val="000000"/>
-                <w:szCs w:val="26"/>
-                <w:lang w:eastAsia="ar-SA"/>
-              </w:rPr>
-              <w:t> </w:t>
-            </w:r>
-            <w:r>
-              <w:rPr>
-                <w:rFonts w:ascii="Times New Roman" w:eastAsia="Times New Roman" w:hAnsi="Times New Roman" w:cs="Traditional Arabic"/>
-                <w:color w:val="000000"/>
-                <w:szCs w:val="26"/>
-                <w:lang w:eastAsia="ar-SA"/>
-              </w:rPr>
-              <w:t>{east}</w:t>
-            </w:r>
-          </w:p>
-        </w:tc>
-        <w:tc>
-          <w:tcPr>
-            <w:tcW w:w="1058" w:type="pct"/>
-            <w:tcBorders>
-              <w:top w:val="nil"/>
-              <w:left w:val="single" w:sz="4" w:space="0" w:color="auto"/>
-              <w:bottom w:val="single" w:sz="4" w:space="0" w:color="auto"/>
-              <w:right w:val="single" w:sz="4" w:space="0" w:color="auto"/>
-            </w:tcBorders>
-            <w:shd w:val="clear" w:color="auto" w:fill="002060"/>
-            <w:noWrap/>
-            <w:vAlign w:val="bottom"/>
-            <w:hideMark/>
-          </w:tcPr>
-          <w:p>
-            <w:pPr>
-              <w:bidi/>
-              <w:spacing w:after="0" w:line="240" w:lineRule="auto"/>
-              <w:rPr>
-                <w:rFonts w:ascii="Times New Roman" w:eastAsia="Times New Roman" w:hAnsi="Times New Roman" w:cs="Traditional Arabic"/>
-                <w:color w:val="FFFFFF" w:themeColor="background1"/>
-                <w:szCs w:val="26"/>
-                <w:lang w:eastAsia="ar-SA"/>
-              </w:rPr>
-            </w:pPr>
-            <w:r>
-              <w:rPr>
-                <w:rFonts w:ascii="Times New Roman" w:eastAsia="Times New Roman" w:hAnsi="Times New Roman" w:cs="Traditional Arabic"/>
-                <w:color w:val="FFFFFF" w:themeColor="background1"/>
-                <w:szCs w:val="26"/>
-                <w:rtl/>
-                <w:lang w:eastAsia="ar-SA"/>
-              </w:rPr>
-              <w:t>بطول</w:t>
-            </w:r>
-          </w:p>
-        </w:tc>
-        <w:tc>
-          <w:tcPr>
-            <w:tcW w:w="1684" w:type="pct"/>
-            <w:tcBorders>
-              <w:top w:val="single" w:sz="4" w:space="0" w:color="auto"/>
-              <w:left w:val="single" w:sz="4" w:space="0" w:color="auto"/>
-              <w:bottom w:val="single" w:sz="4" w:space="0" w:color="auto"/>
-              <w:right w:val="single" w:sz="4" w:space="0" w:color="000000"/>
-            </w:tcBorders>
-            <w:shd w:val="clear" w:color="auto" w:fill="auto"/>
-            <w:noWrap/>
-            <w:vAlign w:val="bottom"/>
-            <w:hideMark/>
-          </w:tcPr>
-          <w:p>
-            <w:pPr>
-              <w:bidi/>
-              <w:spacing w:after="0" w:line="240" w:lineRule="auto"/>
-              <w:jc w:val="center"/>
-              <w:rPr>
-                <w:rFonts w:ascii="Times New Roman" w:eastAsia="Times New Roman" w:hAnsi="Times New Roman" w:cs="Traditional Arabic"/>
-                <w:color w:val="000000"/>
-                <w:szCs w:val="26"/>
-                <w:rtl/>
-                <w:lang w:eastAsia="ar-SA"/>
-              </w:rPr>
-            </w:pPr>
-            <w:r>
-              <w:rPr>
-                <w:rFonts w:ascii="Times New Roman" w:eastAsia="Times New Roman" w:hAnsi="Times New Roman" w:cs="Traditional Arabic"/>
-                <w:color w:val="000000"/>
-                <w:szCs w:val="26"/>
-                <w:rtl/>
-                <w:lang w:eastAsia="ar-SA"/>
-              </w:rPr>
-              <w:t xml:space="preserve">                </w:t>
-            </w:r>
-            <w:r>
-              <w:rPr>
-                <w:rFonts w:ascii="Times New Roman" w:eastAsia="Times New Roman" w:hAnsi="Times New Roman" w:cs="Traditional Arabic"/>
-                <w:color w:val="000000"/>
-                <w:szCs w:val="26"/>
-                <w:rtl/>
-                <w:lang w:eastAsia="ar-SA"/>
-              </w:rPr>
-              <w:t>{as_as_tall}</w:t>
-            </w:r>
-            <w:r>
-              <w:rPr>
-                <w:rFonts w:ascii="Times New Roman" w:eastAsia="Times New Roman" w:hAnsi="Times New Roman" w:cs="Traditional Arabic"/>
-                <w:color w:val="000000"/>
-                <w:szCs w:val="26"/>
-                <w:rtl/>
-                <w:lang w:eastAsia="ar-SA"/>
-              </w:rPr>
-              <w:t xml:space="preserve"> </w:t>
-            </w:r>
-            <w:r>
-              <w:rPr>
-                <w:rFonts w:ascii="Times New Roman" w:eastAsia="Times New Roman" w:hAnsi="Times New Roman" w:cs="Traditional Arabic"/>
-                <w:color w:val="000000"/>
-                <w:szCs w:val="26"/>
-                <w:rtl/>
-                <w:lang w:eastAsia="ar-SA"/>
-              </w:rPr>
-              <w:t xml:space="preserve">                             متر</w:t>
-            </w:r>
-          </w:p>
-        </w:tc>
-      </w:tr>
-      <w:tr>
-        <w:trPr>
-          <w:trHeight w:val="300"/>
-        </w:trPr>
-        <w:tc>
-          <w:tcPr>
-            <w:tcW w:w="553" w:type="pct"/>
-            <w:tcBorders>
-              <w:top w:val="nil"/>
-              <w:left w:val="single" w:sz="4" w:space="0" w:color="auto"/>
-              <w:bottom w:val="single" w:sz="4" w:space="0" w:color="auto"/>
-              <w:right w:val="single" w:sz="4" w:space="0" w:color="auto"/>
-            </w:tcBorders>
-            <w:shd w:val="clear" w:color="auto" w:fill="002060"/>
-            <w:noWrap/>
-            <w:vAlign w:val="bottom"/>
-            <w:hideMark/>
-          </w:tcPr>
-          <w:p>
-            <w:pPr>
-              <w:bidi/>
-              <w:spacing w:after="0" w:line="240" w:lineRule="auto"/>
-              <w:rPr>
-                <w:rFonts w:ascii="Times New Roman" w:eastAsia="Times New Roman" w:hAnsi="Times New Roman" w:cs="Traditional Arabic"/>
-                <w:color w:val="FFFFFF" w:themeColor="background1"/>
-                <w:szCs w:val="26"/>
-                <w:rtl/>
-                <w:lang w:eastAsia="ar-SA"/>
-              </w:rPr>
-            </w:pPr>
-            <w:r>
-              <w:rPr>
-                <w:rFonts w:ascii="Times New Roman" w:eastAsia="Times New Roman" w:hAnsi="Times New Roman" w:cs="Traditional Arabic"/>
-                <w:color w:val="FFFFFF" w:themeColor="background1"/>
-                <w:szCs w:val="26"/>
-                <w:rtl/>
-                <w:lang w:eastAsia="ar-SA"/>
-              </w:rPr>
-              <w:t>غرباً</w:t>
-            </w:r>
-          </w:p>
-        </w:tc>
-        <w:tc>
-          <w:tcPr>
-            <w:tcW w:w="1705" w:type="pct"/>
-            <w:tcBorders>
-              <w:top w:val="single" w:sz="4" w:space="0" w:color="auto"/>
-              <w:left w:val="single" w:sz="4" w:space="0" w:color="auto"/>
-              <w:bottom w:val="single" w:sz="4" w:space="0" w:color="auto"/>
-              <w:right w:val="single" w:sz="4" w:space="0" w:color="000000"/>
-            </w:tcBorders>
-            <w:shd w:val="clear" w:color="auto" w:fill="auto"/>
-            <w:noWrap/>
-            <w:vAlign w:val="bottom"/>
-            <w:hideMark/>
-          </w:tcPr>
-          <w:p>
-            <w:pPr>
-              <w:spacing w:after="0" w:line="240" w:lineRule="auto"/>
-              <w:jc w:val="center"/>
-              <w:rPr>
-                <w:rFonts w:ascii="Times New Roman" w:eastAsia="Times New Roman" w:hAnsi="Times New Roman" w:cs="Traditional Arabic"/>
-                <w:color w:val="000000"/>
-                <w:szCs w:val="26"/>
-                <w:rtl/>
-                <w:lang w:eastAsia="ar-SA"/>
-              </w:rPr>
-            </w:pPr>
-            <w:r>
-              <w:rPr>
-                <w:rFonts w:ascii="Times New Roman" w:eastAsia="Times New Roman" w:hAnsi="Times New Roman" w:cs="Traditional Arabic"/>
-                <w:color w:val="000000"/>
-                <w:szCs w:val="26"/>
-                <w:lang w:eastAsia="ar-SA"/>
-              </w:rPr>
-              <w:t> </w:t>
-            </w:r>
-            <w:r>
-              <w:rPr>
-                <w:rFonts w:ascii="Times New Roman" w:eastAsia="Times New Roman" w:hAnsi="Times New Roman" w:cs="Traditional Arabic"/>
-                <w:color w:val="000000"/>
-                <w:szCs w:val="26"/>
-                <w:lang w:eastAsia="ar-SA"/>
-              </w:rPr>
-              <w:t>{west}</w:t>
-            </w:r>
-          </w:p>
-        </w:tc>
-        <w:tc>
-          <w:tcPr>
-            <w:tcW w:w="1058" w:type="pct"/>
-            <w:tcBorders>
-              <w:top w:val="nil"/>
-              <w:left w:val="single" w:sz="4" w:space="0" w:color="auto"/>
-              <w:bottom w:val="single" w:sz="4" w:space="0" w:color="auto"/>
-              <w:right w:val="single" w:sz="4" w:space="0" w:color="auto"/>
-            </w:tcBorders>
-            <w:shd w:val="clear" w:color="auto" w:fill="002060"/>
-            <w:noWrap/>
-            <w:vAlign w:val="bottom"/>
-            <w:hideMark/>
-          </w:tcPr>
-          <w:p>
-            <w:pPr>
-              <w:bidi/>
-              <w:spacing w:after="0" w:line="240" w:lineRule="auto"/>
-              <w:rPr>
-                <w:rFonts w:ascii="Times New Roman" w:eastAsia="Times New Roman" w:hAnsi="Times New Roman" w:cs="Traditional Arabic"/>
-                <w:color w:val="FFFFFF" w:themeColor="background1"/>
-                <w:szCs w:val="26"/>
-                <w:lang w:eastAsia="ar-SA"/>
-              </w:rPr>
-            </w:pPr>
-            <w:r>
-              <w:rPr>
-                <w:rFonts w:ascii="Times New Roman" w:eastAsia="Times New Roman" w:hAnsi="Times New Roman" w:cs="Traditional Arabic"/>
-                <w:color w:val="FFFFFF" w:themeColor="background1"/>
-                <w:szCs w:val="26"/>
-                <w:rtl/>
-                <w:lang w:eastAsia="ar-SA"/>
-              </w:rPr>
-              <w:t>بطول</w:t>
-            </w:r>
-          </w:p>
-        </w:tc>
-        <w:tc>
-          <w:tcPr>
-            <w:tcW w:w="1684" w:type="pct"/>
-            <w:tcBorders>
-              <w:top w:val="single" w:sz="4" w:space="0" w:color="auto"/>
-              <w:left w:val="single" w:sz="4" w:space="0" w:color="auto"/>
-              <w:bottom w:val="single" w:sz="4" w:space="0" w:color="auto"/>
-              <w:right w:val="single" w:sz="4" w:space="0" w:color="000000"/>
-            </w:tcBorders>
-            <w:shd w:val="clear" w:color="auto" w:fill="auto"/>
-            <w:noWrap/>
-            <w:vAlign w:val="bottom"/>
-            <w:hideMark/>
-          </w:tcPr>
-          <w:p>
-            <w:pPr>
-              <w:bidi/>
-              <w:spacing w:after="0" w:line="240" w:lineRule="auto"/>
-              <w:jc w:val="center"/>
-              <w:rPr>
-                <w:rFonts w:ascii="Times New Roman" w:eastAsia="Times New Roman" w:hAnsi="Times New Roman" w:cs="Traditional Arabic"/>
-                <w:color w:val="000000"/>
-                <w:szCs w:val="26"/>
-                <w:rtl/>
-                <w:lang w:eastAsia="ar-SA"/>
-              </w:rPr>
-            </w:pPr>
-            <w:r>
-              <w:rPr>
-                <w:rFonts w:ascii="Times New Roman" w:eastAsia="Times New Roman" w:hAnsi="Times New Roman" w:cs="Traditional Arabic"/>
-                <w:color w:val="000000"/>
-                <w:szCs w:val="26"/>
-                <w:rtl/>
-                <w:lang w:eastAsia="ar-SA"/>
-              </w:rPr>
-              <w:t xml:space="preserve">    </w:t>
-            </w:r>
-            <w:r>
-              <w:rPr>
-                <w:rFonts w:ascii="Times New Roman" w:eastAsia="Times New Roman" w:hAnsi="Times New Roman" w:cs="Traditional Arabic"/>
-                <w:color w:val="000000"/>
-                <w:szCs w:val="26"/>
-                <w:rtl/>
-                <w:lang w:eastAsia="ar-SA"/>
-              </w:rPr>
-              <w:t xml:space="preserve">       </w:t>
-            </w:r>
-            <w:r>
-              <w:rPr>
-                <w:rFonts w:ascii="Times New Roman" w:eastAsia="Times New Roman" w:hAnsi="Times New Roman" w:cs="Traditional Arabic"/>
-                <w:color w:val="000000"/>
-                <w:szCs w:val="26"/>
-                <w:rtl/>
-                <w:lang w:eastAsia="ar-SA"/>
-              </w:rPr>
-              <w:t>{as_as_tall}</w:t>
-            </w:r>
-            <w:r>
-              <w:rPr>
-                <w:rFonts w:ascii="Times New Roman" w:eastAsia="Times New Roman" w:hAnsi="Times New Roman" w:cs="Traditional Arabic"/>
-                <w:color w:val="000000"/>
-                <w:szCs w:val="26"/>
-                <w:rtl/>
-                <w:lang w:eastAsia="ar-SA"/>
-              </w:rPr>
-              <w:t xml:space="preserve">            </w:t>
-            </w:r>
-            <w:r>
-              <w:rPr>
-                <w:rFonts w:ascii="Times New Roman" w:eastAsia="Times New Roman" w:hAnsi="Times New Roman" w:cs="Traditional Arabic"/>
-                <w:color w:val="000000"/>
-                <w:szCs w:val="26"/>
-                <w:rtl/>
-                <w:lang w:eastAsia="ar-SA"/>
-              </w:rPr>
-              <w:t xml:space="preserve">              متر</w:t>
+              <w:t xml:space="preserve">                                    </w:t>
+            </w:r>
+            <w:r>
+              <w:rPr>
+                <w:rFonts w:ascii="Times New Roman" w:eastAsia="Times New Roman" w:hAnsi="Times New Roman" w:cs="Traditional Arabic"/>
+                <w:color w:val="000000"/>
+                <w:szCs w:val="26"/>
+                <w:lang w:eastAsia="ar-SA"/>
+              </w:rPr>
+              <w:t>{</w:t>
+            </w:r>
+            <w:proofErr w:type="spellStart"/>
+            <w:r>
+              <w:rPr>
+                <w:rFonts w:ascii="Times New Roman" w:eastAsia="Times New Roman" w:hAnsi="Times New Roman" w:cs="Traditional Arabic"/>
+                <w:color w:val="000000"/>
+                <w:szCs w:val="26"/>
+                <w:lang w:eastAsia="ar-SA"/>
+              </w:rPr>
+              <w:t>as_tall_as</w:t>
+            </w:r>
+            <w:proofErr w:type="spellEnd"/>
+            <w:r>
+              <w:rPr>
+                <w:rFonts w:ascii="Times New Roman" w:eastAsia="Times New Roman" w:hAnsi="Times New Roman" w:cs="Traditional Arabic"/>
+                <w:color w:val="000000"/>
+                <w:szCs w:val="26"/>
+                <w:lang w:eastAsia="ar-SA"/>
+              </w:rPr>
+              <w:t>}</w:t>
+            </w:r>
+            <w:r>
+              <w:rPr>
+                <w:rFonts w:ascii="Times New Roman" w:eastAsia="Times New Roman" w:hAnsi="Times New Roman" w:cs="Traditional Arabic"/>
+                <w:color w:val="000000"/>
+                <w:szCs w:val="26"/>
+                <w:rtl/>
+                <w:lang w:eastAsia="ar-SA"/>
+              </w:rPr>
+              <w:t xml:space="preserve">                  متر</w:t>
             </w:r>
           </w:p>
         </w:tc>
@@ -2344,17 +2380,56 @@
           <w:rtl/>
           <w:lang w:eastAsia="ar-SA"/>
         </w:rPr>
-        <w:t xml:space="preserve">قيمة </w:t>
-      </w:r>
-      <w:r>
-        <w:rPr>
-          <w:rFonts w:ascii="Times New Roman" w:eastAsia="Times New Roman" w:hAnsi="Times New Roman" w:cs="Traditional Arabic"/>
-          <w:color w:val="000000"/>
-          <w:szCs w:val="26"/>
-          <w:rtl/>
-          <w:lang w:eastAsia="ar-SA"/>
-        </w:rPr>
-        <w:t xml:space="preserve">العقار                             {value_property}            </w:t>
+        <w:t>قيمة العقار</w:t>
+      </w:r>
+      <w:r>
+        <w:rPr>
+          <w:rFonts w:ascii="Times New Roman" w:eastAsia="Times New Roman" w:hAnsi="Times New Roman" w:cs="Traditional Arabic"/>
+          <w:color w:val="000000"/>
+          <w:szCs w:val="26"/>
+          <w:rtl/>
+          <w:lang w:eastAsia="ar-SA"/>
+        </w:rPr>
+        <w:t xml:space="preserve">  </w:t>
+      </w:r>
+      <w:r>
+        <w:rPr>
+          <w:rFonts w:ascii="Times New Roman" w:eastAsia="Times New Roman" w:hAnsi="Times New Roman" w:cs="Traditional Arabic"/>
+          <w:color w:val="000000"/>
+          <w:szCs w:val="26"/>
+          <w:lang w:eastAsia="ar-SA"/>
+        </w:rPr>
+        <w:t>{</w:t>
+      </w:r>
+      <w:proofErr w:type="spellStart"/>
+      <w:r>
+        <w:rPr>
+          <w:rFonts w:ascii="Times New Roman" w:eastAsia="Times New Roman" w:hAnsi="Times New Roman" w:cs="Traditional Arabic"/>
+          <w:color w:val="000000"/>
+          <w:szCs w:val="26"/>
+          <w:lang w:eastAsia="ar-SA"/>
+        </w:rPr>
+        <w:t>amount_of_sale_riyals</w:t>
+      </w:r>
+      <w:proofErr w:type="spellEnd"/>
+      <w:r>
+        <w:rPr>
+          <w:rFonts w:ascii="Times New Roman" w:eastAsia="Times New Roman" w:hAnsi="Times New Roman" w:cs="Traditional Arabic"/>
+          <w:color w:val="000000"/>
+          <w:szCs w:val="26"/>
+          <w:lang w:eastAsia="ar-SA"/>
+        </w:rPr>
+        <w:t>}</w:t>
+      </w:r>
+      <w:r>
+        <w:rPr>
+          <w:rFonts w:ascii="Times New Roman" w:eastAsia="Times New Roman" w:hAnsi="Times New Roman" w:cs="Traditional Arabic"/>
+          <w:color w:val="000000"/>
+          <w:szCs w:val="26"/>
+          <w:rtl/>
+          <w:lang w:eastAsia="ar-SA"/>
+        </w:rPr>
+        <w:t xml:space="preserve">  </w:t>
       </w:r>
       <w:r>
         <w:rPr>
@@ -2412,10 +2487,39 @@
           <w:rFonts w:ascii="Times New Roman" w:eastAsia="Times New Roman" w:hAnsi="Times New Roman" w:cs="Traditional Arabic"/>
           <w:color w:val="000000"/>
           <w:szCs w:val="26"/>
-          <w:rtl/>
-          <w:lang w:eastAsia="ar-SA"/>
-        </w:rPr>
-        <w:t xml:space="preserve">                             {name_sowner}          </w:t>
+          <w:lang w:eastAsia="ar-SA"/>
+        </w:rPr>
+        <w:t>{</w:t>
+      </w:r>
+      <w:proofErr w:type="spellStart"/>
+      <w:r>
+        <w:rPr>
+          <w:rFonts w:ascii="Times New Roman" w:eastAsia="Times New Roman" w:hAnsi="Times New Roman" w:cs="Traditional Arabic"/>
+          <w:color w:val="000000"/>
+          <w:szCs w:val="26"/>
+          <w:lang w:eastAsia="ar-SA"/>
+        </w:rPr>
+        <w:t>owner_name</w:t>
+      </w:r>
+      <w:proofErr w:type="spellEnd"/>
+      <w:r>
+        <w:rPr>
+          <w:rFonts w:ascii="Times New Roman" w:eastAsia="Times New Roman" w:hAnsi="Times New Roman" w:cs="Traditional Arabic"/>
+          <w:color w:val="000000"/>
+          <w:szCs w:val="26"/>
+          <w:lang w:eastAsia="ar-SA"/>
+        </w:rPr>
+        <w:t>}</w:t>
+      </w:r>
+      <w:r>
+        <w:rPr>
+          <w:rFonts w:ascii="Times New Roman" w:eastAsia="Times New Roman" w:hAnsi="Times New Roman" w:cs="Traditional Arabic"/>
+          <w:color w:val="000000"/>
+          <w:szCs w:val="26"/>
+          <w:rtl/>
+          <w:lang w:eastAsia="ar-SA"/>
+        </w:rPr>
+        <w:t xml:space="preserve">  </w:t>
       </w:r>
       <w:r>
         <w:rPr>
@@ -2435,7 +2539,36 @@
           <w:rtl/>
           <w:lang w:eastAsia="ar-SA"/>
         </w:rPr>
-        <w:t xml:space="preserve">         {addresss_his}</w:t>
+        <w:t xml:space="preserve">   </w:t>
+      </w:r>
+      <w:r>
+        <w:rPr>
+          <w:rFonts w:ascii="Times New Roman" w:eastAsia="Times New Roman" w:hAnsi="Times New Roman" w:cs="Traditional Arabic"/>
+          <w:color w:val="000000"/>
+          <w:szCs w:val="26"/>
+          <w:lang w:eastAsia="ar-SA"/>
+        </w:rPr>
+        <w:t>{</w:t>
+      </w:r>
+      <w:proofErr w:type="spellStart"/>
+      <w:r>
+        <w:rPr>
+          <w:rFonts w:ascii="Times New Roman" w:eastAsia="Times New Roman" w:hAnsi="Times New Roman" w:cs="Traditional Arabic"/>
+          <w:color w:val="000000"/>
+          <w:szCs w:val="26"/>
+          <w:lang w:eastAsia="ar-SA"/>
+        </w:rPr>
+        <w:t>his_address</w:t>
+      </w:r>
+      <w:proofErr w:type="spellEnd"/>
+      <w:r>
+        <w:rPr>
+          <w:rFonts w:ascii="Times New Roman" w:eastAsia="Times New Roman" w:hAnsi="Times New Roman" w:cs="Traditional Arabic"/>
+          <w:color w:val="000000"/>
+          <w:szCs w:val="26"/>
+          <w:lang w:eastAsia="ar-SA"/>
+        </w:rPr>
+        <w:t>}</w:t>
       </w:r>
     </w:p>
     <w:p>
@@ -2466,7 +2599,85 @@
           <w:rtl/>
           <w:lang w:eastAsia="ar-SA"/>
         </w:rPr>
-        <w:t xml:space="preserve">   {city}    هاتف المنزل  {phone_home}  </w:t>
+        <w:t xml:space="preserve">  </w:t>
+      </w:r>
+      <w:r>
+        <w:rPr>
+          <w:rFonts w:ascii="Times New Roman" w:eastAsia="Times New Roman" w:hAnsi="Times New Roman" w:cs="Traditional Arabic"/>
+          <w:color w:val="000000"/>
+          <w:szCs w:val="26"/>
+          <w:lang w:eastAsia="ar-SA"/>
+        </w:rPr>
+        <w:t>{city}</w:t>
+      </w:r>
+      <w:r>
+        <w:rPr>
+          <w:rFonts w:ascii="Times New Roman" w:eastAsia="Times New Roman" w:hAnsi="Times New Roman" w:cs="Traditional Arabic"/>
+          <w:color w:val="000000"/>
+          <w:szCs w:val="26"/>
+          <w:rtl/>
+          <w:lang w:eastAsia="ar-SA"/>
+        </w:rPr>
+        <w:t xml:space="preserve"> </w:t>
+      </w:r>
+      <w:r>
+        <w:rPr>
+          <w:rFonts w:ascii="Times New Roman" w:eastAsia="Times New Roman" w:hAnsi="Times New Roman" w:cs="Traditional Arabic"/>
+          <w:color w:val="000000"/>
+          <w:szCs w:val="26"/>
+          <w:rtl/>
+          <w:lang w:eastAsia="ar-SA"/>
+        </w:rPr>
+        <w:t>هاتف المنزل</w:t>
+      </w:r>
+      <w:r>
+        <w:rPr>
+          <w:rFonts w:ascii="Times New Roman" w:eastAsia="Times New Roman" w:hAnsi="Times New Roman" w:cs="Traditional Arabic"/>
+          <w:color w:val="000000"/>
+          <w:szCs w:val="26"/>
+          <w:rtl/>
+          <w:lang w:eastAsia="ar-SA"/>
+        </w:rPr>
+        <w:t xml:space="preserve">  </w:t>
+      </w:r>
+      <w:r>
+        <w:rPr>
+          <w:rFonts w:ascii="Times New Roman" w:eastAsia="Times New Roman" w:hAnsi="Times New Roman" w:cs="Traditional Arabic"/>
+          <w:color w:val="000000"/>
+          <w:szCs w:val="26"/>
+          <w:lang w:eastAsia="ar-SA"/>
+        </w:rPr>
+        <w:t>{</w:t>
+      </w:r>
+      <w:proofErr w:type="spellStart"/>
+      <w:r>
+        <w:rPr>
+          <w:rFonts w:ascii="Times New Roman" w:eastAsia="Times New Roman" w:hAnsi="Times New Roman" w:cs="Traditional Arabic"/>
+          <w:color w:val="000000"/>
+          <w:szCs w:val="26"/>
+          <w:lang w:eastAsia="ar-SA"/>
+        </w:rPr>
+        <w:t>home_phone</w:t>
+      </w:r>
+      <w:proofErr w:type="spellEnd"/>
+      <w:r>
+        <w:rPr>
+          <w:rFonts w:ascii="Times New Roman" w:eastAsia="Times New Roman" w:hAnsi="Times New Roman" w:cs="Traditional Arabic"/>
+          <w:color w:val="000000"/>
+          <w:szCs w:val="26"/>
+          <w:lang w:eastAsia="ar-SA"/>
+        </w:rPr>
+        <w:t>}</w:t>
+      </w:r>
+      <w:r>
+        <w:rPr>
+          <w:rFonts w:ascii="Times New Roman" w:eastAsia="Times New Roman" w:hAnsi="Times New Roman" w:cs="Traditional Arabic"/>
+          <w:color w:val="000000"/>
+          <w:szCs w:val="26"/>
+          <w:rtl/>
+          <w:lang w:eastAsia="ar-SA"/>
+        </w:rPr>
+        <w:t xml:space="preserve"> </w:t>
       </w:r>
       <w:r>
         <w:rPr>
@@ -2495,7 +2706,55 @@
           <w:rtl/>
           <w:lang w:eastAsia="ar-SA"/>
         </w:rPr>
-        <w:t xml:space="preserve"> {work_phone} </w:t>
+        <w:t xml:space="preserve">  </w:t>
+      </w:r>
+      <w:r>
+        <w:rPr>
+          <w:rFonts w:ascii="Times New Roman" w:eastAsia="Times New Roman" w:hAnsi="Times New Roman" w:cs="Traditional Arabic"/>
+          <w:color w:val="000000"/>
+          <w:szCs w:val="26"/>
+          <w:lang w:eastAsia="ar-SA"/>
+        </w:rPr>
+        <w:t>{</w:t>
+      </w:r>
+      <w:proofErr w:type="spellStart"/>
+      <w:r>
+        <w:rPr>
+          <w:rFonts w:ascii="Times New Roman" w:eastAsia="Times New Roman" w:hAnsi="Times New Roman" w:cs="Traditional Arabic"/>
+          <w:color w:val="000000"/>
+          <w:szCs w:val="26"/>
+          <w:lang w:eastAsia="ar-SA"/>
+        </w:rPr>
+        <w:t>work_phone</w:t>
+      </w:r>
+      <w:proofErr w:type="spellEnd"/>
+      <w:r>
+        <w:rPr>
+          <w:rFonts w:ascii="Times New Roman" w:eastAsia="Times New Roman" w:hAnsi="Times New Roman" w:cs="Traditional Arabic"/>
+          <w:color w:val="000000"/>
+          <w:szCs w:val="26"/>
+          <w:lang w:eastAsia="ar-SA"/>
+        </w:rPr>
+        <w:t>}</w:t>
+      </w:r>
+      <w:r>
+        <w:rPr>
+          <w:rFonts w:ascii="Times New Roman" w:eastAsia="Times New Roman" w:hAnsi="Times New Roman" w:cs="Traditional Arabic"/>
+          <w:color w:val="000000"/>
+          <w:szCs w:val="26"/>
+          <w:lang w:eastAsia="ar-SA"/>
+        </w:rPr>
+        <w:t xml:space="preserve"> </w:t>
+      </w:r>
+      <w:r>
+        <w:rPr>
+          <w:rFonts w:ascii="Times New Roman" w:eastAsia="Times New Roman" w:hAnsi="Times New Roman" w:cs="Traditional Arabic"/>
+          <w:color w:val="000000"/>
+          <w:szCs w:val="26"/>
+          <w:rtl/>
+          <w:lang w:eastAsia="ar-SA"/>
+        </w:rPr>
+        <w:t xml:space="preserve"> </w:t>
       </w:r>
       <w:r>
         <w:rPr>
@@ -2515,7 +2774,16 @@
           <w:rtl/>
           <w:lang w:eastAsia="ar-SA"/>
         </w:rPr>
-        <w:t xml:space="preserve">  {converted}</w:t>
+        <w:t xml:space="preserve"> </w:t>
+      </w:r>
+      <w:r>
+        <w:rPr>
+          <w:rFonts w:ascii="Times New Roman" w:eastAsia="Times New Roman" w:hAnsi="Times New Roman" w:cs="Traditional Arabic"/>
+          <w:color w:val="000000"/>
+          <w:szCs w:val="26"/>
+          <w:lang w:eastAsia="ar-SA"/>
+        </w:rPr>
+        <w:t>{converted}</w:t>
       </w:r>
     </w:p>
     <w:p>
@@ -2546,7 +2814,36 @@
           <w:rtl/>
           <w:lang w:eastAsia="ar-SA"/>
         </w:rPr>
-        <w:t xml:space="preserve"> {mobile}   </w:t>
+        <w:t xml:space="preserve">  </w:t>
+      </w:r>
+      <w:r>
+        <w:rPr>
+          <w:rFonts w:ascii="Times New Roman" w:eastAsia="Times New Roman" w:hAnsi="Times New Roman" w:cs="Traditional Arabic"/>
+          <w:color w:val="000000"/>
+          <w:szCs w:val="26"/>
+          <w:lang w:eastAsia="ar-SA"/>
+        </w:rPr>
+        <w:t>{mobile}</w:t>
+      </w:r>
+      <w:r>
+        <w:rPr>
+          <w:rFonts w:ascii="Times New Roman" w:eastAsia="Times New Roman" w:hAnsi="Times New Roman" w:cs="Traditional Arabic"/>
+          <w:color w:val="000000"/>
+          <w:szCs w:val="26"/>
+          <w:rtl/>
+          <w:lang w:eastAsia="ar-SA"/>
+        </w:rPr>
+        <w:t xml:space="preserve"> </w:t>
+      </w:r>
+      <w:r>
+        <w:rPr>
+          <w:rFonts w:ascii="Times New Roman" w:eastAsia="Times New Roman" w:hAnsi="Times New Roman" w:cs="Traditional Arabic"/>
+          <w:color w:val="000000"/>
+          <w:szCs w:val="26"/>
+          <w:rtl/>
+          <w:lang w:eastAsia="ar-SA"/>
+        </w:rPr>
+        <w:t xml:space="preserve"> </w:t>
       </w:r>
       <w:r>
         <w:rPr>
@@ -2566,7 +2863,16 @@
           <w:rtl/>
           <w:lang w:eastAsia="ar-SA"/>
         </w:rPr>
-        <w:t xml:space="preserve">    {email}</w:t>
+        <w:t xml:space="preserve">  </w:t>
+      </w:r>
+      <w:r>
+        <w:rPr>
+          <w:rFonts w:ascii="Times New Roman" w:eastAsia="Times New Roman" w:hAnsi="Times New Roman" w:cs="Traditional Arabic"/>
+          <w:color w:val="000000"/>
+          <w:szCs w:val="26"/>
+          <w:lang w:eastAsia="ar-SA"/>
+        </w:rPr>
+        <w:t>{email}</w:t>
       </w:r>
     </w:p>
     <w:p>
@@ -2617,7 +2923,46 @@
           <w:rtl/>
           <w:lang w:eastAsia="ar-SA"/>
         </w:rPr>
-        <w:t xml:space="preserve">{value_quest}  </w:t>
+        <w:t xml:space="preserve"> </w:t>
+      </w:r>
+      <w:r>
+        <w:rPr>
+          <w:rFonts w:ascii="Times New Roman" w:eastAsia="Times New Roman" w:hAnsi="Times New Roman" w:cs="Traditional Arabic"/>
+          <w:color w:val="000000"/>
+          <w:szCs w:val="26"/>
+          <w:lang w:eastAsia="ar-SA"/>
+        </w:rPr>
+        <w:t>{</w:t>
+      </w:r>
+      <w:proofErr w:type="spellStart"/>
+      <w:r>
+        <w:rPr>
+          <w:rFonts w:ascii="Times New Roman" w:eastAsia="Times New Roman" w:hAnsi="Times New Roman" w:cs="Traditional Arabic"/>
+          <w:color w:val="000000"/>
+          <w:szCs w:val="26"/>
+          <w:lang w:eastAsia="ar-SA"/>
+        </w:rPr>
+        <w:t>quest_value</w:t>
+      </w:r>
+      <w:proofErr w:type="spellEnd"/>
+      <w:r>
+        <w:rPr>
+          <w:rFonts w:ascii="Times New Roman" w:eastAsia="Times New Roman" w:hAnsi="Times New Roman" w:cs="Traditional Arabic"/>
+          <w:color w:val="000000"/>
+          <w:szCs w:val="26"/>
+          <w:lang w:eastAsia="ar-SA"/>
+        </w:rPr>
+        <w:t>}</w:t>
+      </w:r>
+      <w:r>
+        <w:rPr>
+          <w:rFonts w:ascii="Times New Roman" w:eastAsia="Times New Roman" w:hAnsi="Times New Roman" w:cs="Traditional Arabic"/>
+          <w:color w:val="000000"/>
+          <w:szCs w:val="26"/>
+          <w:rtl/>
+          <w:lang w:eastAsia="ar-SA"/>
+        </w:rPr>
+        <w:t xml:space="preserve">   </w:t>
       </w:r>
       <w:r>
         <w:rPr>
@@ -2682,10 +3027,39 @@
           <w:rFonts w:ascii="Times New Roman" w:eastAsia="Times New Roman" w:hAnsi="Times New Roman" w:cs="Traditional Arabic"/>
           <w:color w:val="000000"/>
           <w:szCs w:val="26"/>
-          <w:rtl/>
-          <w:lang w:eastAsia="ar-SA"/>
-        </w:rPr>
-        <w:t>.............</w:t>
+          <w:lang w:eastAsia="ar-SA"/>
+        </w:rPr>
+        <w:t>{</w:t>
+      </w:r>
+      <w:proofErr w:type="spellStart"/>
+      <w:r>
+        <w:rPr>
+          <w:rFonts w:ascii="Times New Roman" w:eastAsia="Times New Roman" w:hAnsi="Times New Roman" w:cs="Traditional Arabic"/>
+          <w:color w:val="000000"/>
+          <w:szCs w:val="26"/>
+          <w:lang w:eastAsia="ar-SA"/>
+        </w:rPr>
+        <w:t>quest_ratio</w:t>
+      </w:r>
+      <w:proofErr w:type="spellEnd"/>
+      <w:r>
+        <w:rPr>
+          <w:rFonts w:ascii="Times New Roman" w:eastAsia="Times New Roman" w:hAnsi="Times New Roman" w:cs="Traditional Arabic"/>
+          <w:color w:val="000000"/>
+          <w:szCs w:val="26"/>
+          <w:lang w:eastAsia="ar-SA"/>
+        </w:rPr>
+        <w:t>}</w:t>
+      </w:r>
+      <w:r>
+        <w:rPr>
+          <w:rFonts w:ascii="Times New Roman" w:eastAsia="Times New Roman" w:hAnsi="Times New Roman" w:cs="Traditional Arabic"/>
+          <w:color w:val="000000"/>
+          <w:szCs w:val="26"/>
+          <w:rtl/>
+          <w:lang w:eastAsia="ar-SA"/>
+        </w:rPr>
+        <w:t xml:space="preserve"> </w:t>
       </w:r>
       <w:r>
         <w:rPr>
@@ -2905,7 +3279,46 @@
           <w:rtl/>
           <w:lang w:eastAsia="ar-SA"/>
         </w:rPr>
-        <w:t xml:space="preserve"> {name_ealestater}  </w:t>
+        <w:t xml:space="preserve">  </w:t>
+      </w:r>
+      <w:r>
+        <w:rPr>
+          <w:rFonts w:ascii="Times New Roman" w:eastAsia="Times New Roman" w:hAnsi="Times New Roman" w:cs="Traditional Arabic"/>
+          <w:color w:val="000000"/>
+          <w:szCs w:val="26"/>
+          <w:lang w:eastAsia="ar-SA"/>
+        </w:rPr>
+        <w:t>{</w:t>
+      </w:r>
+      <w:proofErr w:type="spellStart"/>
+      <w:r>
+        <w:rPr>
+          <w:rFonts w:ascii="Times New Roman" w:eastAsia="Times New Roman" w:hAnsi="Times New Roman" w:cs="Traditional Arabic"/>
+          <w:color w:val="000000"/>
+          <w:szCs w:val="26"/>
+          <w:lang w:eastAsia="ar-SA"/>
+        </w:rPr>
+        <w:t>realestate_name</w:t>
+      </w:r>
+      <w:proofErr w:type="spellEnd"/>
+      <w:r>
+        <w:rPr>
+          <w:rFonts w:ascii="Times New Roman" w:eastAsia="Times New Roman" w:hAnsi="Times New Roman" w:cs="Traditional Arabic"/>
+          <w:color w:val="000000"/>
+          <w:szCs w:val="26"/>
+          <w:lang w:eastAsia="ar-SA"/>
+        </w:rPr>
+        <w:t>}</w:t>
+      </w:r>
+      <w:r>
+        <w:rPr>
+          <w:rFonts w:ascii="Times New Roman" w:eastAsia="Times New Roman" w:hAnsi="Times New Roman" w:cs="Traditional Arabic"/>
+          <w:color w:val="000000"/>
+          <w:szCs w:val="26"/>
+          <w:rtl/>
+          <w:lang w:eastAsia="ar-SA"/>
+        </w:rPr>
+        <w:t xml:space="preserve">   </w:t>
       </w:r>
       <w:r>
         <w:rPr>
@@ -2925,7 +3338,36 @@
           <w:rtl/>
           <w:lang w:eastAsia="ar-SA"/>
         </w:rPr>
-        <w:t xml:space="preserve">     {owner_realestate}</w:t>
+        <w:t xml:space="preserve">   </w:t>
+      </w:r>
+      <w:r>
+        <w:rPr>
+          <w:rFonts w:ascii="Times New Roman" w:eastAsia="Times New Roman" w:hAnsi="Times New Roman" w:cs="Traditional Arabic"/>
+          <w:color w:val="000000"/>
+          <w:szCs w:val="26"/>
+          <w:lang w:eastAsia="ar-SA"/>
+        </w:rPr>
+        <w:t>{</w:t>
+      </w:r>
+      <w:proofErr w:type="spellStart"/>
+      <w:r>
+        <w:rPr>
+          <w:rFonts w:ascii="Times New Roman" w:eastAsia="Times New Roman" w:hAnsi="Times New Roman" w:cs="Traditional Arabic"/>
+          <w:color w:val="000000"/>
+          <w:szCs w:val="26"/>
+          <w:lang w:eastAsia="ar-SA"/>
+        </w:rPr>
+        <w:t>realestate_owner</w:t>
+      </w:r>
+      <w:proofErr w:type="spellEnd"/>
+      <w:r>
+        <w:rPr>
+          <w:rFonts w:ascii="Times New Roman" w:eastAsia="Times New Roman" w:hAnsi="Times New Roman" w:cs="Traditional Arabic"/>
+          <w:color w:val="000000"/>
+          <w:szCs w:val="26"/>
+          <w:lang w:eastAsia="ar-SA"/>
+        </w:rPr>
+        <w:t>}</w:t>
       </w:r>
     </w:p>
     <w:p>
@@ -2956,27 +3398,27 @@
           <w:rtl/>
           <w:lang w:eastAsia="ar-SA"/>
         </w:rPr>
-        <w:t xml:space="preserve">  {</w:t>
-      </w:r>
-      <w:r>
-        <w:rPr>
-          <w:rFonts w:ascii="Times New Roman" w:eastAsia="Times New Roman" w:hAnsi="Times New Roman" w:cs="Traditional Arabic"/>
-          <w:color w:val="000000"/>
-          <w:szCs w:val="26"/>
-          <w:rtl/>
-          <w:lang w:eastAsia="ar-SA"/>
-        </w:rPr>
-        <w:t>address</w:t>
-      </w:r>
-      <w:r>
-        <w:rPr>
-          <w:rFonts w:ascii="Times New Roman" w:eastAsia="Times New Roman" w:hAnsi="Times New Roman" w:cs="Traditional Arabic"/>
-          <w:color w:val="000000"/>
-          <w:szCs w:val="26"/>
-          <w:rtl/>
-          <w:lang w:eastAsia="ar-SA"/>
-        </w:rPr>
-        <w:t xml:space="preserve">_realestate}  </w:t>
+        <w:t>...............................</w:t>
+      </w:r>
+      <w:r>
+        <w:rPr>
+          <w:rFonts w:ascii="Times New Roman" w:eastAsia="Times New Roman" w:hAnsi="Times New Roman" w:cs="Traditional Arabic"/>
+          <w:color w:val="000000"/>
+          <w:szCs w:val="26"/>
+          <w:rtl/>
+          <w:lang w:eastAsia="ar-SA"/>
+        </w:rPr>
+        <w:t>.........................................................</w:t>
+      </w:r>
+      <w:r>
+        <w:rPr>
+          <w:rFonts w:ascii="Times New Roman" w:eastAsia="Times New Roman" w:hAnsi="Times New Roman" w:cs="Traditional Arabic"/>
+          <w:color w:val="000000"/>
+          <w:szCs w:val="26"/>
+          <w:rtl/>
+          <w:lang w:eastAsia="ar-SA"/>
+        </w:rPr>
+        <w:t>....</w:t>
       </w:r>
       <w:r>
         <w:rPr>
@@ -3006,49 +3448,47 @@
           <w:rtl/>
           <w:lang w:eastAsia="ar-SA"/>
         </w:rPr>
-        <w:t xml:space="preserve">  {city_realestate} </w:t>
-      </w:r>
-      <w:r>
-        <w:rPr>
-          <w:rFonts w:ascii="Times New Roman" w:eastAsia="Times New Roman" w:hAnsi="Times New Roman" w:cs="Traditional Arabic"/>
-          <w:color w:val="000000"/>
-          <w:szCs w:val="26"/>
-          <w:rtl/>
-          <w:lang w:eastAsia="ar-SA"/>
-        </w:rPr>
-        <w:t xml:space="preserve">                                                      </w:t>
-      </w:r>
-      <w:r>
-        <w:rPr>
-          <w:rFonts w:ascii="Times New Roman" w:eastAsia="Times New Roman" w:hAnsi="Times New Roman" w:cs="Traditional Arabic"/>
-          <w:color w:val="000000"/>
-          <w:szCs w:val="26"/>
-          <w:rtl/>
+        <w:t>................</w:t>
+      </w:r>
+      <w:r>
+        <w:rPr>
+          <w:rFonts w:ascii="Times New Roman" w:eastAsia="Times New Roman" w:hAnsi="Times New Roman" w:cs="Traditional Arabic"/>
+          <w:color w:val="000000"/>
+          <w:szCs w:val="26"/>
+          <w:rtl/>
+          <w:lang w:eastAsia="ar-SA"/>
+        </w:rPr>
+        <w:t>..........</w:t>
+      </w:r>
+      <w:r>
+        <w:rPr>
+          <w:rFonts w:ascii="Times New Roman" w:eastAsia="Times New Roman" w:hAnsi="Times New Roman" w:cs="Traditional Arabic"/>
+          <w:color w:val="000000"/>
+          <w:szCs w:val="26"/>
+          <w:rtl/>
+          <w:lang w:eastAsia="ar-SA"/>
+        </w:rPr>
+        <w:t>.</w:t>
+      </w:r>
+      <w:r>
+        <w:rPr>
+          <w:rFonts w:ascii="Times New Roman" w:eastAsia="Times New Roman" w:hAnsi="Times New Roman" w:cs="Traditional Arabic"/>
+          <w:color w:val="000000"/>
+          <w:szCs w:val="26"/>
+          <w:rtl/>
+          <w:lang w:eastAsia="ar-SA"/>
+        </w:rPr>
+        <w:t>........هاتف</w:t>
+      </w:r>
+      <w:r>
+        <w:rPr>
+          <w:rFonts w:ascii="Times New Roman" w:eastAsia="Times New Roman" w:hAnsi="Times New Roman" w:cs="Traditional Arabic"/>
+          <w:color w:val="000000"/>
+          <w:szCs w:val="26"/>
           <w:lang w:eastAsia="ar-SA"/>
         </w:rPr>
         <w:t xml:space="preserve"> </w:t>
       </w:r>
-      <w:bookmarkStart w:id="0" w:name="_GoBack"/>
-      <w:bookmarkEnd w:id="0"/>
-      <w:r>
-        <w:rPr>
-          <w:rFonts w:ascii="Times New Roman" w:eastAsia="Times New Roman" w:hAnsi="Times New Roman" w:cs="Traditional Arabic"/>
-          <w:color w:val="000000"/>
-          <w:szCs w:val="26"/>
-          <w:rtl/>
-          <w:lang w:eastAsia="ar-SA"/>
-        </w:rPr>
-        <w:t>هاتف</w:t>
-      </w:r>
-      <w:r>
-        <w:rPr>
-          <w:rFonts w:ascii="Times New Roman" w:eastAsia="Times New Roman" w:hAnsi="Times New Roman" w:cs="Traditional Arabic"/>
-          <w:color w:val="000000"/>
-          <w:szCs w:val="26"/>
-          <w:lang w:eastAsia="ar-SA"/>
-        </w:rPr>
-        <w:t xml:space="preserve"> </w:t>
-      </w:r>
       <w:r>
         <w:rPr>
           <w:rFonts w:ascii="Times New Roman" w:eastAsia="Times New Roman" w:hAnsi="Times New Roman" w:cs="Traditional Arabic"/>
@@ -3067,7 +3507,85 @@
           <w:rtl/>
           <w:lang w:eastAsia="ar-SA"/>
         </w:rPr>
-        <w:t xml:space="preserve">كتب  {phone_office}  فاكس  {fax} </w:t>
+        <w:t>كتب</w:t>
+      </w:r>
+      <w:r>
+        <w:rPr>
+          <w:rFonts w:ascii="Times New Roman" w:eastAsia="Times New Roman" w:hAnsi="Times New Roman" w:cs="Traditional Arabic"/>
+          <w:color w:val="000000"/>
+          <w:szCs w:val="26"/>
+          <w:rtl/>
+          <w:lang w:eastAsia="ar-SA"/>
+        </w:rPr>
+        <w:t xml:space="preserve">  </w:t>
+      </w:r>
+      <w:r>
+        <w:rPr>
+          <w:rFonts w:ascii="Times New Roman" w:eastAsia="Times New Roman" w:hAnsi="Times New Roman" w:cs="Traditional Arabic"/>
+          <w:color w:val="000000"/>
+          <w:szCs w:val="26"/>
+          <w:lang w:eastAsia="ar-SA"/>
+        </w:rPr>
+        <w:t>{</w:t>
+      </w:r>
+      <w:proofErr w:type="spellStart"/>
+      <w:r>
+        <w:rPr>
+          <w:rFonts w:ascii="Times New Roman" w:eastAsia="Times New Roman" w:hAnsi="Times New Roman" w:cs="Traditional Arabic"/>
+          <w:color w:val="000000"/>
+          <w:szCs w:val="26"/>
+          <w:lang w:eastAsia="ar-SA"/>
+        </w:rPr>
+        <w:t>office_phone</w:t>
+      </w:r>
+      <w:proofErr w:type="spellEnd"/>
+      <w:r>
+        <w:rPr>
+          <w:rFonts w:ascii="Times New Roman" w:eastAsia="Times New Roman" w:hAnsi="Times New Roman" w:cs="Traditional Arabic"/>
+          <w:color w:val="000000"/>
+          <w:szCs w:val="26"/>
+          <w:lang w:eastAsia="ar-SA"/>
+        </w:rPr>
+        <w:t>}</w:t>
+      </w:r>
+      <w:r>
+        <w:rPr>
+          <w:rFonts w:ascii="Times New Roman" w:eastAsia="Times New Roman" w:hAnsi="Times New Roman" w:cs="Traditional Arabic"/>
+          <w:color w:val="000000"/>
+          <w:szCs w:val="26"/>
+          <w:rtl/>
+          <w:lang w:eastAsia="ar-SA"/>
+        </w:rPr>
+        <w:t xml:space="preserve">  </w:t>
+      </w:r>
+      <w:r>
+        <w:rPr>
+          <w:rFonts w:ascii="Times New Roman" w:eastAsia="Times New Roman" w:hAnsi="Times New Roman" w:cs="Traditional Arabic"/>
+          <w:color w:val="000000"/>
+          <w:szCs w:val="26"/>
+          <w:rtl/>
+          <w:lang w:eastAsia="ar-SA"/>
+        </w:rPr>
+        <w:t>فاكس</w:t>
+      </w:r>
+      <w:r>
+        <w:rPr>
+          <w:rFonts w:ascii="Times New Roman" w:eastAsia="Times New Roman" w:hAnsi="Times New Roman" w:cs="Traditional Arabic"/>
+          <w:color w:val="000000"/>
+          <w:szCs w:val="26"/>
+          <w:rtl/>
+          <w:lang w:eastAsia="ar-SA"/>
+        </w:rPr>
+        <w:t xml:space="preserve">   </w:t>
+      </w:r>
+      <w:r>
+        <w:rPr>
+          <w:rFonts w:ascii="Times New Roman" w:eastAsia="Times New Roman" w:hAnsi="Times New Roman" w:cs="Traditional Arabic"/>
+          <w:color w:val="000000"/>
+          <w:szCs w:val="26"/>
+          <w:lang w:eastAsia="ar-SA"/>
+        </w:rPr>
+        <w:t>{fax}</w:t>
       </w:r>
     </w:p>
     <w:p>
@@ -3098,27 +3616,77 @@
           <w:rtl/>
           <w:lang w:eastAsia="ar-SA"/>
         </w:rPr>
-        <w:t xml:space="preserve">  {mobile}  </w:t>
-      </w:r>
-      <w:r>
-        <w:rPr>
-          <w:rFonts w:ascii="Times New Roman" w:eastAsia="Times New Roman" w:hAnsi="Times New Roman" w:cs="Traditional Arabic"/>
-          <w:color w:val="000000"/>
-          <w:szCs w:val="26"/>
-          <w:rtl/>
-          <w:lang w:eastAsia="ar-SA"/>
-        </w:rPr>
-        <w:t>بريد إلكتروني</w:t>
-      </w:r>
-      <w:r>
-        <w:rPr>
-          <w:rFonts w:ascii="Times New Roman" w:eastAsia="Times New Roman" w:hAnsi="Times New Roman" w:cs="Traditional Arabic"/>
-          <w:color w:val="000000"/>
-          <w:szCs w:val="26"/>
-          <w:rtl/>
-          <w:lang w:eastAsia="ar-SA"/>
-        </w:rPr>
-        <w:t xml:space="preserve">   {email}   </w:t>
+        <w:t>.............</w:t>
+      </w:r>
+      <w:r>
+        <w:rPr>
+          <w:rFonts w:ascii="Times New Roman" w:eastAsia="Times New Roman" w:hAnsi="Times New Roman" w:cs="Traditional Arabic"/>
+          <w:color w:val="000000"/>
+          <w:szCs w:val="26"/>
+          <w:rtl/>
+          <w:lang w:eastAsia="ar-SA"/>
+        </w:rPr>
+        <w:t>.....................</w:t>
+      </w:r>
+      <w:r>
+        <w:rPr>
+          <w:rFonts w:ascii="Times New Roman" w:eastAsia="Times New Roman" w:hAnsi="Times New Roman" w:cs="Traditional Arabic"/>
+          <w:color w:val="000000"/>
+          <w:szCs w:val="26"/>
+          <w:rtl/>
+          <w:lang w:eastAsia="ar-SA"/>
+        </w:rPr>
+        <w:t>..................</w:t>
+      </w:r>
+      <w:r>
+        <w:rPr>
+          <w:rFonts w:ascii="Times New Roman" w:eastAsia="Times New Roman" w:hAnsi="Times New Roman" w:cs="Traditional Arabic"/>
+          <w:color w:val="000000"/>
+          <w:szCs w:val="26"/>
+          <w:rtl/>
+          <w:lang w:eastAsia="ar-SA"/>
+        </w:rPr>
+        <w:t>......بريد إلكتروني</w:t>
+      </w:r>
+      <w:r>
+        <w:rPr>
+          <w:rFonts w:ascii="Times New Roman" w:eastAsia="Times New Roman" w:hAnsi="Times New Roman" w:cs="Traditional Arabic"/>
+          <w:color w:val="000000"/>
+          <w:szCs w:val="26"/>
+          <w:rtl/>
+          <w:lang w:eastAsia="ar-SA"/>
+        </w:rPr>
+        <w:t>.</w:t>
+      </w:r>
+      <w:r>
+        <w:rPr>
+          <w:rFonts w:ascii="Times New Roman" w:eastAsia="Times New Roman" w:hAnsi="Times New Roman" w:cs="Traditional Arabic"/>
+          <w:color w:val="000000"/>
+          <w:szCs w:val="26"/>
+          <w:rtl/>
+          <w:lang w:eastAsia="ar-SA"/>
+        </w:rPr>
+        <w:t>.................</w:t>
+      </w:r>
+      <w:r>
+        <w:rPr>
+          <w:rFonts w:ascii="Times New Roman" w:eastAsia="Times New Roman" w:hAnsi="Times New Roman" w:cs="Traditional Arabic"/>
+          <w:color w:val="000000"/>
+          <w:szCs w:val="26"/>
+          <w:rtl/>
+          <w:lang w:eastAsia="ar-SA"/>
+        </w:rPr>
+        <w:t>.......................................</w:t>
+      </w:r>
+      <w:r>
+        <w:rPr>
+          <w:rFonts w:ascii="Times New Roman" w:eastAsia="Times New Roman" w:hAnsi="Times New Roman" w:cs="Traditional Arabic"/>
+          <w:color w:val="000000"/>
+          <w:szCs w:val="26"/>
+          <w:rtl/>
+          <w:lang w:eastAsia="ar-SA"/>
+        </w:rPr>
+        <w:t>....</w:t>
       </w:r>
     </w:p>
     <w:p>
@@ -3285,6 +3853,7 @@
                 <w:lang w:eastAsia="ar-SA"/>
               </w:rPr>
             </w:pPr>
+            <w:bookmarkStart w:id="0" w:name="_GoBack"/>
             <w:r>
               <w:rPr>
                 <w:rFonts w:ascii="Times New Roman" w:eastAsia="Times New Roman" w:hAnsi="Times New Roman" w:cs="Traditional Arabic"/>
@@ -3294,17 +3863,50 @@
                 <w:lang w:eastAsia="ar-SA"/>
               </w:rPr>
               <w:lastRenderedPageBreak/>
-              <w:t>إقرار العميل:</w:t>
-            </w:r>
-            <w:r>
-              <w:rPr>
-                <w:rFonts w:ascii="Times New Roman" w:eastAsia="Times New Roman" w:hAnsi="Times New Roman" w:cs="Traditional Arabic"/>
-                <w:color w:val="000000"/>
-                <w:szCs w:val="26"/>
-                <w:rtl/>
-                <w:lang w:eastAsia="ar-SA"/>
-              </w:rPr>
-              <w:t xml:space="preserve">  {acknowledgement_client}</w:t>
+              <w:t>إقرار العميل</w:t>
+            </w:r>
+            <w:bookmarkEnd w:id="0"/>
+            <w:r>
+              <w:rPr>
+                <w:rFonts w:ascii="Times New Roman" w:eastAsia="Times New Roman" w:hAnsi="Times New Roman" w:cs="Traditional Arabic"/>
+                <w:color w:val="000000"/>
+                <w:szCs w:val="26"/>
+                <w:rtl/>
+                <w:lang w:eastAsia="ar-SA"/>
+              </w:rPr>
+              <w:t>:</w:t>
+            </w:r>
+            <w:r>
+              <w:t xml:space="preserve"> </w:t>
+            </w:r>
+            <w:r>
+              <w:rPr>
+                <w:rFonts w:ascii="Times New Roman" w:eastAsia="Times New Roman" w:hAnsi="Times New Roman" w:cs="Traditional Arabic"/>
+                <w:color w:val="000000"/>
+                <w:szCs w:val="26"/>
+                <w:lang w:eastAsia="ar-SA"/>
+              </w:rPr>
+              <w:t>{</w:t>
+            </w:r>
+            <w:proofErr w:type="spellStart"/>
+            <w:r>
+              <w:rPr>
+                <w:rFonts w:ascii="Times New Roman" w:eastAsia="Times New Roman" w:hAnsi="Times New Roman" w:cs="Traditional Arabic"/>
+                <w:color w:val="000000"/>
+                <w:szCs w:val="26"/>
+                <w:lang w:eastAsia="ar-SA"/>
+              </w:rPr>
+              <w:t>client_acknowledgment</w:t>
+            </w:r>
+            <w:proofErr w:type="spellEnd"/>
+            <w:r>
+              <w:rPr>
+                <w:rFonts w:ascii="Times New Roman" w:eastAsia="Times New Roman" w:hAnsi="Times New Roman" w:cs="Traditional Arabic"/>
+                <w:color w:val="000000"/>
+                <w:szCs w:val="26"/>
+                <w:lang w:eastAsia="ar-SA"/>
+              </w:rPr>
+              <w:t>}</w:t>
             </w:r>
           </w:p>
         </w:tc>

</xml_diff>